<commit_message>
#58 updated annex 2 and put modifications into latex
</commit_message>
<xml_diff>
--- a/doc/Annex 2.docx
+++ b/doc/Annex 2.docx
@@ -18,16 +18,30 @@
           <w:numId w:val="16"/>
         </w:numPr>
       </w:pPr>
-      <w:r>
-        <w:t>Introduction</w:t>
-      </w:r>
+      <w:proofErr w:type="spellStart"/>
+      <w:r>
+        <w:t>Introductio</w:t>
+      </w:r>
+      <w:r>
+        <w:t>a</w:t>
+      </w:r>
+      <w:r>
+        <w:t>n</w:t>
+      </w:r>
+      <w:proofErr w:type="spellEnd"/>
     </w:p>
     <w:p>
       <w:r>
         <w:tab/>
       </w:r>
       <w:r>
-        <w:t xml:space="preserve">The following section provides a </w:t>
+        <w:t xml:space="preserve">The following </w:t>
+      </w:r>
+      <w:r>
+        <w:t>chapter</w:t>
+      </w:r>
+      <w:r>
+        <w:t xml:space="preserve"> provides a </w:t>
       </w:r>
       <w:r>
         <w:t>specification</w:t>
@@ -81,91 +95,193 @@
     <w:p>
       <w:pPr>
         <w:pStyle w:val="berschrift1"/>
-      </w:pPr>
-      <w:r>
-        <w:t xml:space="preserve">2. Project Objectives </w:t>
+        <w:numPr>
+          <w:ilvl w:val="0"/>
+          <w:numId w:val="16"/>
+        </w:numPr>
+      </w:pPr>
+      <w:r>
+        <w:t>General</w:t>
+      </w:r>
+      <w:r>
+        <w:t xml:space="preserve"> Objectives </w:t>
       </w:r>
     </w:p>
     <w:p>
-      <w:pPr>
+      <w:r>
+        <w:tab/>
+      </w:r>
+      <w:r>
+        <w:t>T</w:t>
+      </w:r>
+      <w:r>
+        <w:t xml:space="preserve">he following steps and objectives </w:t>
+      </w:r>
+      <w:r>
+        <w:t>are related to the software requirements:</w:t>
+      </w:r>
+    </w:p>
+    <w:p>
+      <w:pPr>
+        <w:pStyle w:val="Listenabsatz"/>
+        <w:numPr>
+          <w:ilvl w:val="0"/>
+          <w:numId w:val="25"/>
+        </w:numPr>
+      </w:pPr>
+      <w:r>
+        <w:t xml:space="preserve">Design of a conversational interface: </w:t>
+      </w:r>
+      <w:r>
+        <w:t xml:space="preserve">the conversation flow between user and chatbot is mapped to </w:t>
+      </w:r>
+      <w:r>
+        <w:t>the natural language processing platform api.ai</w:t>
+      </w:r>
+      <w:r>
+        <w:t xml:space="preserve"> which then parses the user input into formalized data. The parsed input is interpreted by the chatbot and triggers the desired behaviour, such as recommendation or storage of important user information.</w:t>
+      </w:r>
+    </w:p>
+    <w:p>
+      <w:pPr>
+        <w:pStyle w:val="Listenabsatz"/>
+      </w:pPr>
+    </w:p>
+    <w:p>
+      <w:pPr>
+        <w:pStyle w:val="Listenabsatz"/>
+        <w:numPr>
+          <w:ilvl w:val="0"/>
+          <w:numId w:val="25"/>
+        </w:numPr>
+      </w:pPr>
+      <w:r>
+        <w:t>A recommender system must be implemented to provide personalized tourist recommendations. The recommender is based on data the user has shared with the chatbot and additional data of similar users. To overcome the problem of initially sparse user data, different recommendation methods are combined as well as retrieving existing user data from other sources and/or generating data.</w:t>
+      </w:r>
+    </w:p>
+    <w:p>
+      <w:pPr>
+        <w:pStyle w:val="Listenabsatz"/>
+      </w:pPr>
+    </w:p>
+    <w:p>
+      <w:pPr>
+        <w:pStyle w:val="Listenabsatz"/>
+        <w:numPr>
+          <w:ilvl w:val="0"/>
+          <w:numId w:val="25"/>
+        </w:numPr>
+      </w:pPr>
+      <w:r>
+        <w:t>Extracting</w:t>
+      </w:r>
+      <w:r>
+        <w:t xml:space="preserve"> tourist data from </w:t>
+      </w:r>
+      <w:r>
+        <w:t>a spatial</w:t>
+      </w:r>
+      <w:r>
+        <w:t xml:space="preserve"> information database </w:t>
+      </w:r>
+      <w:r>
+        <w:t xml:space="preserve">based on </w:t>
+      </w:r>
+      <w:proofErr w:type="spellStart"/>
+      <w:r>
         <w:rPr>
           <w:i/>
         </w:rPr>
-      </w:pPr>
-      <w:r>
-        <w:tab/>
+        <w:t>Ope</w:t>
       </w:r>
       <w:r>
         <w:rPr>
           <w:i/>
         </w:rPr>
-        <w:t>(copy and adapt from part 2 – project objectives)</w:t>
+        <w:t>nStreetMap</w:t>
+      </w:r>
+      <w:proofErr w:type="spellEnd"/>
+      <w:r>
+        <w:rPr>
+          <w:i/>
+        </w:rPr>
+        <w:t xml:space="preserve">: </w:t>
+      </w:r>
+      <w:r>
+        <w:t>t</w:t>
+      </w:r>
+      <w:r>
+        <w:t>he data is filtered so that only data of touristic importance is evaluated by the recommender and presented to the user</w:t>
+      </w:r>
+      <w:r>
+        <w:t>.</w:t>
+      </w:r>
+    </w:p>
+    <w:p/>
+    <w:p>
+      <w:pPr>
+        <w:pStyle w:val="berschrift1"/>
+      </w:pPr>
+      <w:r>
+        <w:t xml:space="preserve">3. </w:t>
+      </w:r>
+      <w:r>
+        <w:t>Software</w:t>
+      </w:r>
+      <w:r>
+        <w:t xml:space="preserve"> Requirement Catalog</w:t>
+      </w:r>
+      <w:r>
+        <w:t>ue</w:t>
       </w:r>
     </w:p>
     <w:p>
-      <w:pPr>
-        <w:pStyle w:val="berschrift1"/>
-      </w:pPr>
-      <w:r>
-        <w:t xml:space="preserve">3. </w:t>
-      </w:r>
-      <w:r>
-        <w:t>Software</w:t>
-      </w:r>
-      <w:r>
-        <w:t xml:space="preserve"> Requirement Catalog</w:t>
-      </w:r>
-      <w:r>
-        <w:t>ue</w:t>
+      <w:r>
+        <w:tab/>
+      </w:r>
+      <w:r>
+        <w:t xml:space="preserve">This section outlines </w:t>
+      </w:r>
+      <w:r>
+        <w:t xml:space="preserve">the </w:t>
+      </w:r>
+      <w:r>
+        <w:t xml:space="preserve">software </w:t>
+      </w:r>
+      <w:r>
+        <w:t>requirements.</w:t>
+      </w:r>
+      <w:r>
+        <w:t xml:space="preserve"> At first, the participating actors are introduced. Then, the requirements are examined</w:t>
+      </w:r>
+      <w:r>
+        <w:t xml:space="preserve">, dividing them into </w:t>
+      </w:r>
+      <w:r>
+        <w:t>functional and non-functional requirements.</w:t>
+      </w:r>
+      <w:r>
+        <w:t xml:space="preserve"> </w:t>
       </w:r>
     </w:p>
     <w:p>
-      <w:r>
-        <w:tab/>
-      </w:r>
-      <w:r>
-        <w:t xml:space="preserve">This section outlines </w:t>
-      </w:r>
-      <w:r>
-        <w:t xml:space="preserve">the </w:t>
-      </w:r>
-      <w:r>
-        <w:t xml:space="preserve">software </w:t>
-      </w:r>
-      <w:r>
-        <w:t>requirements.</w:t>
-      </w:r>
-      <w:r>
-        <w:t xml:space="preserve"> At first, the participating actors are introduced. Then, the requirements are examined</w:t>
-      </w:r>
-      <w:r>
-        <w:t xml:space="preserve">, dividing them into </w:t>
-      </w:r>
-      <w:r>
-        <w:t>functional and non-functional requirements.</w:t>
+      <w:pPr>
+        <w:pStyle w:val="berschrift2"/>
+      </w:pPr>
+      <w:r>
+        <w:t>3</w:t>
+      </w:r>
+      <w:r>
+        <w:t>.1</w:t>
       </w:r>
       <w:r>
         <w:t xml:space="preserve"> </w:t>
+      </w:r>
+      <w:r>
+        <w:t>Participating actors</w:t>
       </w:r>
     </w:p>
     <w:p>
-      <w:pPr>
-        <w:pStyle w:val="berschrift2"/>
-      </w:pPr>
-      <w:r>
-        <w:t>3</w:t>
-      </w:r>
-      <w:r>
-        <w:t>.1</w:t>
-      </w:r>
-      <w:r>
-        <w:t xml:space="preserve"> </w:t>
-      </w:r>
-      <w:r>
-        <w:t>Participating actors</w:t>
-      </w:r>
-    </w:p>
-    <w:p>
       <w:r>
         <w:tab/>
       </w:r>
@@ -176,7 +292,13 @@
         <w:t xml:space="preserve">user. </w:t>
       </w:r>
       <w:r>
-        <w:t xml:space="preserve">Using the Telegram messenger, it interacts with </w:t>
+        <w:t xml:space="preserve">Using the Telegram messenger, </w:t>
+      </w:r>
+      <w:r>
+        <w:t>users interact</w:t>
+      </w:r>
+      <w:r>
+        <w:t xml:space="preserve"> with </w:t>
       </w:r>
       <w:r>
         <w:t>the chatbot.</w:t>
@@ -267,6 +389,7 @@
         </w:numPr>
       </w:pPr>
       <w:r>
+        <w:lastRenderedPageBreak/>
         <w:t>The proximity of the recommendations can be specified by the user. If no radius is entered, the default value of 1 km is used as a distance between the user location and examined point of interests</w:t>
       </w:r>
       <w:r>
@@ -282,7 +405,55 @@
         </w:numPr>
       </w:pPr>
       <w:r>
-        <w:t>The chatbot provides a recommended point of interest within the chosen proximity. The recommendation result contains the name, location and type of point of interest as well as additional descriptions from OpenStreetMaps (if available).</w:t>
+        <w:t>The chatbot provides a recommended point of interest within the chosen proximity. The recommendation res</w:t>
+      </w:r>
+      <w:r>
+        <w:t xml:space="preserve">ult contains the name, location, </w:t>
+      </w:r>
+      <w:r>
+        <w:t xml:space="preserve">point of interest </w:t>
+      </w:r>
+      <w:r>
+        <w:t xml:space="preserve">category </w:t>
+      </w:r>
+      <w:r>
+        <w:t xml:space="preserve">as well as </w:t>
+      </w:r>
+      <w:r>
+        <w:t>a</w:t>
+      </w:r>
+      <w:r>
+        <w:t>n</w:t>
+      </w:r>
+      <w:r>
+        <w:t xml:space="preserve"> </w:t>
+      </w:r>
+      <w:r>
+        <w:t>additional</w:t>
+      </w:r>
+      <w:r>
+        <w:t xml:space="preserve"> </w:t>
+      </w:r>
+      <w:r>
+        <w:t xml:space="preserve">picture retrieved </w:t>
+      </w:r>
+      <w:r>
+        <w:t xml:space="preserve">from </w:t>
+      </w:r>
+      <w:r>
+        <w:t xml:space="preserve">Foursquare </w:t>
+      </w:r>
+      <w:r>
+        <w:t>(</w:t>
+      </w:r>
+      <w:r>
+        <w:t>if</w:t>
+      </w:r>
+      <w:r>
+        <w:t xml:space="preserve"> </w:t>
+      </w:r>
+      <w:r>
+        <w:t>available).</w:t>
       </w:r>
     </w:p>
     <w:p>
@@ -294,7 +465,19 @@
         </w:numPr>
       </w:pPr>
       <w:r>
-        <w:t>A desirable feature is the retrieval of additional data from external sources to enrich the POI descriptions. Information can be retrieved from Wikipedia to give the user a first impression or pictures from platforms.</w:t>
+        <w:t>Recommended points of interests</w:t>
+      </w:r>
+      <w:r>
+        <w:t xml:space="preserve"> </w:t>
+      </w:r>
+      <w:r>
+        <w:t>are</w:t>
+      </w:r>
+      <w:r>
+        <w:t xml:space="preserve"> rated by the users. The</w:t>
+      </w:r>
+      <w:r>
+        <w:t xml:space="preserve"> rating is saved and used as a basis for future recommendations.</w:t>
       </w:r>
     </w:p>
     <w:p>
@@ -306,19 +489,16 @@
         </w:numPr>
       </w:pPr>
       <w:r>
-        <w:t>Recommended points of interests</w:t>
-      </w:r>
-      <w:r>
-        <w:t xml:space="preserve"> </w:t>
-      </w:r>
-      <w:r>
-        <w:t>are</w:t>
-      </w:r>
-      <w:r>
-        <w:t xml:space="preserve"> rated by the users. The</w:t>
-      </w:r>
-      <w:r>
-        <w:t xml:space="preserve"> rating is saved and used as a basis for future recommendations.</w:t>
+        <w:t>T</w:t>
+      </w:r>
+      <w:r>
+        <w:t xml:space="preserve">he user can access the </w:t>
+      </w:r>
+      <w:r>
+        <w:t xml:space="preserve">information the chatbot </w:t>
+      </w:r>
+      <w:r>
+        <w:t>has collected about him, such as already recommended points of interests or saved interests.</w:t>
       </w:r>
     </w:p>
     <w:p>
@@ -369,7 +549,13 @@
         <w:tab/>
       </w:r>
       <w:r>
-        <w:t xml:space="preserve">This section describe the so-called non-functional requirements which contain technical as well as operational </w:t>
+        <w:t>This section describe</w:t>
+      </w:r>
+      <w:r>
+        <w:t>s</w:t>
+      </w:r>
+      <w:r>
+        <w:t xml:space="preserve"> the so-called non-functional requirements which contain technical as well as operational </w:t>
       </w:r>
       <w:r>
         <w:t>requirements.</w:t>
@@ -390,7 +576,6 @@
         <w:rPr>
           <w:rFonts w:eastAsia="Times New Roman"/>
         </w:rPr>
-        <w:lastRenderedPageBreak/>
         <w:t>T</w:t>
       </w:r>
       <w:r>
@@ -448,7 +633,19 @@
         </w:numPr>
       </w:pPr>
       <w:r>
-        <w:t>The chatbot interface should be intuitive, so the user is able to communicate with the chatbot without previously reading an exhaustive tutorial. To facilitate user decisions, mutually exclusive keyboard buttons are used.</w:t>
+        <w:rPr>
+          <w:color w:val="000000"/>
+        </w:rPr>
+        <w:t>The conversational interfa</w:t>
+      </w:r>
+      <w:r>
+        <w:rPr>
+          <w:color w:val="000000"/>
+        </w:rPr>
+        <w:t>ce should be intuitive</w:t>
+      </w:r>
+      <w:r>
+        <w:t>, so the user is able to communicate with the chatbot without previously reading an exhaustive tutorial. To facilitate user decisions, mutually exclusive keyboard buttons are used.</w:t>
       </w:r>
     </w:p>
     <w:p>
@@ -495,7 +692,15 @@
         </w:numPr>
       </w:pPr>
       <w:r>
-        <w:t xml:space="preserve">The used OpenStreetMaps </w:t>
+        <w:t xml:space="preserve">The used </w:t>
+      </w:r>
+      <w:proofErr w:type="spellStart"/>
+      <w:r>
+        <w:t>OpenStreetMap</w:t>
+      </w:r>
+      <w:proofErr w:type="spellEnd"/>
+      <w:r>
+        <w:t xml:space="preserve"> </w:t>
       </w:r>
       <w:r>
         <w:t xml:space="preserve">data </w:t>
@@ -507,7 +712,13 @@
         <w:t xml:space="preserve">downloaded once and then used offline. To keep the data up-to-date, </w:t>
       </w:r>
       <w:r>
-        <w:t>an automatic update mechanism should be setup.</w:t>
+        <w:t>an automatic update mechanism should be set</w:t>
+      </w:r>
+      <w:r>
+        <w:t xml:space="preserve"> </w:t>
+      </w:r>
+      <w:r>
+        <w:t>up.</w:t>
       </w:r>
     </w:p>
     <w:p>
@@ -537,25 +748,6 @@
         <w:t>. In a future enhancement, a bigger OSM region should be covered.</w:t>
       </w:r>
     </w:p>
-    <w:p>
-      <w:pPr>
-        <w:pStyle w:val="Listenabsatz"/>
-        <w:numPr>
-          <w:ilvl w:val="0"/>
-          <w:numId w:val="17"/>
-        </w:numPr>
-      </w:pPr>
-      <w:r>
-        <w:t xml:space="preserve">Due to the fact that a chatbot is available to </w:t>
-      </w:r>
-      <w:r>
-        <w:t xml:space="preserve">large amount </w:t>
-      </w:r>
-      <w:r>
-        <w:t>of users at the same time, it should be able to handle multiple user requests. This prototype is capable of handling requests from multiple users at the same time, but will have a delayed response. A desirable feature for a future enhancement would be to integrate concurrent access without significant time delay.</w:t>
-      </w:r>
-    </w:p>
-    <w:p/>
     <w:p>
       <w:pPr>
         <w:pStyle w:val="berschrift1"/>
@@ -609,8 +801,8 @@
             <v:path o:extrusionok="f" gradientshapeok="t" o:connecttype="rect"/>
             <o:lock v:ext="edit" aspectratio="t"/>
           </v:shapetype>
-          <v:shape id="_x0000_i1025" type="#_x0000_t75" style="width:213pt;height:223.5pt">
-            <v:imagedata r:id="rId6" o:title="general use cases"/>
+          <v:shape id="_x0000_i1025" type="#_x0000_t75" style="width:386pt;height:315pt">
+            <v:imagedata r:id="rId6" o:title="general_use_cases"/>
           </v:shape>
         </w:pict>
       </w:r>
@@ -621,10 +813,16 @@
         <w:t xml:space="preserve">The shown use case diagram contains the </w:t>
       </w:r>
       <w:r>
-        <w:t>four</w:t>
-      </w:r>
-      <w:r>
-        <w:t xml:space="preserve"> main interactions the user performs with the chatbot. </w:t>
+        <w:t>six</w:t>
+      </w:r>
+      <w:r>
+        <w:t xml:space="preserve"> main interactions the user performs </w:t>
+      </w:r>
+      <w:r>
+        <w:t>using</w:t>
+      </w:r>
+      <w:r>
+        <w:t xml:space="preserve"> the chatbot. </w:t>
       </w:r>
       <w:r>
         <w:t xml:space="preserve">The use case “Help” is used to show the user the main features of the chatbot. </w:t>
@@ -635,18 +833,28 @@
       <w:r>
         <w:t>f interests.</w:t>
       </w:r>
-      <w:bookmarkStart w:id="0" w:name="_GoBack"/>
-      <w:bookmarkEnd w:id="0"/>
     </w:p>
     <w:p>
       <w:r>
-        <w:t xml:space="preserve">The use case “Get Recommendation” represents the interactions between user and chatbot that lead to the provision of user adapted recommendations. Because of its complexity, this use case is shown in more detail in its own diagram </w:t>
-      </w:r>
-      <w:r>
-        <w:t>next</w:t>
-      </w:r>
-      <w:r>
-        <w:t>.</w:t>
+        <w:tab/>
+        <w:t>The use cases “Show Past Recommendations” and “Show User Information” both aim to provide the user an understanding of the data the chatbot has already collected of the user.</w:t>
+      </w:r>
+    </w:p>
+    <w:p>
+      <w:r>
+        <w:t xml:space="preserve">The use case “Get Recommendation” represents the interactions between user and chatbot that lead to the </w:t>
+      </w:r>
+      <w:r>
+        <w:t>delivery</w:t>
+      </w:r>
+      <w:r>
+        <w:t xml:space="preserve"> of user adapted recommendations. Because of its complexity, this use case</w:t>
+      </w:r>
+      <w:r>
+        <w:t xml:space="preserve"> is shown in more detail in the following </w:t>
+      </w:r>
+      <w:r>
+        <w:t>diagram.</w:t>
       </w:r>
     </w:p>
     <w:p/>
@@ -672,6 +880,7 @@
         <w:jc w:val="center"/>
       </w:pPr>
       <w:r>
+        <w:lastRenderedPageBreak/>
         <w:pict>
           <v:shape id="_x0000_i1026" type="#_x0000_t75" style="width:241.5pt;height:210pt">
             <v:imagedata r:id="rId7" o:title="get_recommendation"/>
@@ -681,7 +890,6 @@
     </w:p>
     <w:p>
       <w:r>
-        <w:lastRenderedPageBreak/>
         <w:t xml:space="preserve">This use case shows the involved components in providing the user with recommendations. In order to get recommendations, the user is able to specify a recommendation radius to set the maximal distance between himself and the point of interest. This step is optional. </w:t>
       </w:r>
       <w:r>
@@ -698,10 +906,36 @@
     </w:p>
     <w:p>
       <w:r>
-        <w:t xml:space="preserve">The previously defined use cases are explained in detail in the following templates. </w:t>
+        <w:t>The previously defined use cases are explaine</w:t>
+      </w:r>
+      <w:r>
+        <w:t>d</w:t>
+      </w:r>
+      <w:r>
+        <w:t xml:space="preserve"> </w:t>
+      </w:r>
+      <w:r>
+        <w:t>in the</w:t>
+      </w:r>
+      <w:r>
+        <w:t xml:space="preserve"> following templates, showing the circumstances in which a use case is handled.</w:t>
+      </w:r>
+      <w:r>
+        <w:t xml:space="preserve"> Additionally to the given description, the flow of events </w:t>
+      </w:r>
+      <w:r>
+        <w:t xml:space="preserve">will be </w:t>
+      </w:r>
+      <w:r>
+        <w:t xml:space="preserve">shown </w:t>
+      </w:r>
+      <w:r>
+        <w:t>in detail</w:t>
+      </w:r>
+      <w:r>
+        <w:t xml:space="preserve"> in the Design Specification, illustrated by sequence diagrams.</w:t>
       </w:r>
     </w:p>
-    <w:p/>
     <w:p>
       <w:pPr>
         <w:pStyle w:val="berschrift4"/>
@@ -866,6 +1100,9 @@
             <w:r>
               <w:t>The user chats with the chatbot about his preferences</w:t>
             </w:r>
+            <w:r>
+              <w:t xml:space="preserve">. </w:t>
+            </w:r>
           </w:p>
         </w:tc>
       </w:tr>
@@ -892,7 +1129,28 @@
           </w:tcPr>
           <w:p>
             <w:r>
-              <w:t>User greets chatbot and has no open ratings left or shows proactively intention to chat about his preferences</w:t>
+              <w:t xml:space="preserve">User </w:t>
+            </w:r>
+            <w:r>
+              <w:t xml:space="preserve">connects to </w:t>
+            </w:r>
+            <w:r>
+              <w:t>the chatbot</w:t>
+            </w:r>
+            <w:r>
+              <w:t xml:space="preserve"> for the first time</w:t>
+            </w:r>
+            <w:r>
+              <w:t xml:space="preserve"> </w:t>
+            </w:r>
+            <w:r>
+              <w:t xml:space="preserve">or shows proactively </w:t>
+            </w:r>
+            <w:r>
+              <w:t xml:space="preserve">the </w:t>
+            </w:r>
+            <w:r>
+              <w:t>intention to chat about his preferences</w:t>
             </w:r>
           </w:p>
         </w:tc>
@@ -929,7 +1187,16 @@
               <w:t>T</w:t>
             </w:r>
             <w:r>
-              <w:t>he chatbot is in a state in which the user is allowed to type messages independently.</w:t>
+              <w:t>he chatbot is in a state in which the user is allowed</w:t>
+            </w:r>
+            <w:r>
+              <w:t xml:space="preserve"> to type messages </w:t>
+            </w:r>
+            <w:r>
+              <w:t>independently</w:t>
+            </w:r>
+            <w:r>
+              <w:t>, meaning that the user does not conduct another predefined conversation.</w:t>
             </w:r>
           </w:p>
         </w:tc>
@@ -1015,7 +1282,13 @@
               <w:rPr>
                 <w:i/>
               </w:rPr>
-              <w:t>“I would like to get you know you better, is that ok?”</w:t>
+              <w:t>“</w:t>
+            </w:r>
+            <w:r>
+              <w:rPr>
+                <w:i/>
+              </w:rPr>
+              <w:t>So, tell me, what are you interested in when you visit a new place?”</w:t>
             </w:r>
           </w:p>
         </w:tc>
@@ -1053,7 +1326,7 @@
           </w:tcPr>
           <w:p>
             <w:r>
-              <w:t>User answers Yes</w:t>
+              <w:t>User answers and interest is filtered</w:t>
             </w:r>
           </w:p>
         </w:tc>
@@ -1091,10 +1364,7 @@
           </w:tcPr>
           <w:p>
             <w:r>
-              <w:t xml:space="preserve">Chatbot asks </w:t>
-            </w:r>
-            <w:r>
-              <w:t>question out of his question catalogue</w:t>
+              <w:t>The interest is saved and the chatbot tells the user that the process can be repeated any time</w:t>
             </w:r>
           </w:p>
         </w:tc>
@@ -1119,28 +1389,14 @@
             <w:tcW w:w="1385" w:type="dxa"/>
             <w:vAlign w:val="center"/>
           </w:tcPr>
-          <w:p>
-            <w:r>
-              <w:t>4</w:t>
-            </w:r>
-          </w:p>
+          <w:p/>
         </w:tc>
         <w:tc>
           <w:tcPr>
             <w:tcW w:w="4389" w:type="dxa"/>
             <w:vAlign w:val="center"/>
           </w:tcPr>
-          <w:p>
-            <w:r>
-              <w:t xml:space="preserve">User answers and </w:t>
-            </w:r>
-            <w:r>
-              <w:t>interest</w:t>
-            </w:r>
-            <w:r>
-              <w:t xml:space="preserve"> is filtered</w:t>
-            </w:r>
-          </w:p>
+          <w:p/>
         </w:tc>
       </w:tr>
       <w:tr>
@@ -1162,22 +1418,14 @@
             <w:tcW w:w="1385" w:type="dxa"/>
             <w:vAlign w:val="center"/>
           </w:tcPr>
-          <w:p>
-            <w:r>
-              <w:t>5</w:t>
-            </w:r>
-          </w:p>
+          <w:p/>
         </w:tc>
         <w:tc>
           <w:tcPr>
             <w:tcW w:w="4389" w:type="dxa"/>
             <w:vAlign w:val="center"/>
           </w:tcPr>
-          <w:p>
-            <w:r>
-              <w:t>Steps 3-4 are repeated until all questions are asked or User quits question process</w:t>
-            </w:r>
-          </w:p>
+          <w:p/>
         </w:tc>
       </w:tr>
       <w:tr>
@@ -1202,7 +1450,10 @@
           </w:tcPr>
           <w:p>
             <w:r>
-              <w:t>4a</w:t>
+              <w:t>2</w:t>
+            </w:r>
+            <w:r>
+              <w:t>a</w:t>
             </w:r>
           </w:p>
         </w:tc>
@@ -1262,7 +1513,13 @@
           </w:tcPr>
           <w:p>
             <w:r>
-              <w:t>The chatbot is in a state in which the user is allowed to type messages independently.</w:t>
+              <w:t xml:space="preserve">The chatbot is in a state in which the user is allowed to type messages </w:t>
+            </w:r>
+            <w:r>
+              <w:t>independently</w:t>
+            </w:r>
+            <w:r>
+              <w:t>, meaning that the user does not conduct another predefined conversation.</w:t>
             </w:r>
           </w:p>
           <w:p>
@@ -1333,7 +1590,7 @@
           </w:tcPr>
           <w:p>
             <w:r>
-              <w:t>2</w:t>
+              <w:t>1</w:t>
             </w:r>
           </w:p>
         </w:tc>
@@ -1347,7 +1604,19 @@
               <w:t>Use</w:t>
             </w:r>
             <w:r>
-              <w:t xml:space="preserve">r answers No, so the </w:t>
+              <w:t xml:space="preserve">r answers </w:t>
+            </w:r>
+            <w:r>
+              <w:t>“</w:t>
+            </w:r>
+            <w:r>
+              <w:t>No</w:t>
+            </w:r>
+            <w:r>
+              <w:t>”</w:t>
+            </w:r>
+            <w:r>
+              <w:t xml:space="preserve">, so the </w:t>
             </w:r>
             <w:r>
               <w:t>use case is aborted</w:t>
@@ -1378,7 +1647,7 @@
           </w:tcPr>
           <w:p>
             <w:r>
-              <w:t>High</w:t>
+              <w:t>Medium</w:t>
             </w:r>
           </w:p>
         </w:tc>
@@ -1409,7 +1678,7 @@
           </w:tcPr>
           <w:p>
             <w:r>
-              <w:t>Medium</w:t>
+              <w:t>High</w:t>
             </w:r>
           </w:p>
         </w:tc>
@@ -1584,7 +1853,13 @@
               <w:t xml:space="preserve">user </w:t>
             </w:r>
             <w:r>
-              <w:t>information the recommender</w:t>
+              <w:t>information</w:t>
+            </w:r>
+            <w:r>
+              <w:t>,</w:t>
+            </w:r>
+            <w:r>
+              <w:t xml:space="preserve"> the recommender</w:t>
             </w:r>
             <w:r>
               <w:t xml:space="preserve"> returns</w:t>
@@ -1740,19 +2015,7 @@
           </w:tcPr>
           <w:p>
             <w:r>
-              <w:t xml:space="preserve">Chatbot: </w:t>
-            </w:r>
-            <w:r>
-              <w:rPr>
-                <w:i/>
-              </w:rPr>
-              <w:t>“</w:t>
-            </w:r>
-            <w:r>
-              <w:rPr>
-                <w:i/>
-              </w:rPr>
-              <w:t>Where are you at the moment?”</w:t>
+              <w:t>The chatbot asks for the user’s current location.</w:t>
             </w:r>
           </w:p>
         </w:tc>
@@ -1793,7 +2056,10 @@
               <w:t xml:space="preserve">User </w:t>
             </w:r>
             <w:r>
-              <w:t>enters his location after showing him the “Send location” button</w:t>
+              <w:t xml:space="preserve">enters his </w:t>
+            </w:r>
+            <w:r>
+              <w:t>location.</w:t>
             </w:r>
           </w:p>
         </w:tc>
@@ -1811,11 +2077,7 @@
             </w:tcBorders>
             <w:vAlign w:val="center"/>
           </w:tcPr>
-          <w:p>
-            <w:r>
-              <w:t>Flow of Events</w:t>
-            </w:r>
-          </w:p>
+          <w:p/>
         </w:tc>
         <w:tc>
           <w:tcPr>
@@ -1835,25 +2097,16 @@
           </w:tcPr>
           <w:p>
             <w:r>
-              <w:t xml:space="preserve">Chatbot: </w:t>
-            </w:r>
-            <w:r>
-              <w:rPr>
-                <w:i/>
-              </w:rPr>
-              <w:t>“I’m going to look for places close to your current location. This could take a moment</w:t>
-            </w:r>
-            <w:r>
-              <w:rPr>
-                <w:i/>
-              </w:rPr>
-              <w:t>.</w:t>
-            </w:r>
-            <w:r>
-              <w:rPr>
-                <w:i/>
-              </w:rPr>
-              <w:t>”</w:t>
+              <w:t>Chatbot presents</w:t>
+            </w:r>
+            <w:r>
+              <w:t xml:space="preserve"> </w:t>
+            </w:r>
+            <w:r>
+              <w:t xml:space="preserve">user </w:t>
+            </w:r>
+            <w:r>
+              <w:t>a recommended point of interest.</w:t>
             </w:r>
           </w:p>
         </w:tc>
@@ -1891,7 +2144,7 @@
           </w:tcPr>
           <w:p>
             <w:r>
-              <w:t xml:space="preserve">Chatbot presents user a recommended point of interest </w:t>
+              <w:t>Use Case -&gt; Rate First Impression</w:t>
             </w:r>
           </w:p>
         </w:tc>
@@ -1929,7 +2182,13 @@
           </w:tcPr>
           <w:p>
             <w:r>
-              <w:t>Use Case -&gt; Rate First Impression</w:t>
+              <w:t xml:space="preserve">Chatbot: </w:t>
+            </w:r>
+            <w:r>
+              <w:rPr>
+                <w:i/>
+              </w:rPr>
+              <w:t>“Do you want to see another recommendation?”</w:t>
             </w:r>
           </w:p>
         </w:tc>
@@ -1967,50 +2226,6 @@
           </w:tcPr>
           <w:p>
             <w:r>
-              <w:t xml:space="preserve">Chatbot: </w:t>
-            </w:r>
-            <w:r>
-              <w:rPr>
-                <w:i/>
-              </w:rPr>
-              <w:t>“Do you want to see another recommendation?”</w:t>
-            </w:r>
-          </w:p>
-        </w:tc>
-      </w:tr>
-      <w:tr>
-        <w:trPr>
-          <w:trHeight w:val="596"/>
-        </w:trPr>
-        <w:tc>
-          <w:tcPr>
-            <w:tcW w:w="2881" w:type="dxa"/>
-            <w:tcBorders>
-              <w:top w:val="nil"/>
-              <w:bottom w:val="nil"/>
-            </w:tcBorders>
-            <w:vAlign w:val="center"/>
-          </w:tcPr>
-          <w:p/>
-        </w:tc>
-        <w:tc>
-          <w:tcPr>
-            <w:tcW w:w="1385" w:type="dxa"/>
-            <w:vAlign w:val="center"/>
-          </w:tcPr>
-          <w:p>
-            <w:r>
-              <w:t>7</w:t>
-            </w:r>
-          </w:p>
-        </w:tc>
-        <w:tc>
-          <w:tcPr>
-            <w:tcW w:w="4389" w:type="dxa"/>
-            <w:vAlign w:val="center"/>
-          </w:tcPr>
-          <w:p>
-            <w:r>
               <w:t>User enters</w:t>
             </w:r>
             <w:r>
@@ -2018,50 +2233,6 @@
             </w:r>
             <w:r>
               <w:t>No</w:t>
-            </w:r>
-          </w:p>
-        </w:tc>
-      </w:tr>
-      <w:tr>
-        <w:trPr>
-          <w:trHeight w:val="596"/>
-        </w:trPr>
-        <w:tc>
-          <w:tcPr>
-            <w:tcW w:w="2881" w:type="dxa"/>
-            <w:tcBorders>
-              <w:top w:val="nil"/>
-              <w:bottom w:val="single" w:sz="4" w:space="0" w:color="000000"/>
-            </w:tcBorders>
-            <w:vAlign w:val="center"/>
-          </w:tcPr>
-          <w:p/>
-        </w:tc>
-        <w:tc>
-          <w:tcPr>
-            <w:tcW w:w="1385" w:type="dxa"/>
-            <w:vAlign w:val="center"/>
-          </w:tcPr>
-          <w:p>
-            <w:r>
-              <w:t>8</w:t>
-            </w:r>
-          </w:p>
-        </w:tc>
-        <w:tc>
-          <w:tcPr>
-            <w:tcW w:w="4389" w:type="dxa"/>
-            <w:vAlign w:val="center"/>
-          </w:tcPr>
-          <w:p>
-            <w:r>
-              <w:t xml:space="preserve">Chatbot: </w:t>
-            </w:r>
-            <w:r>
-              <w:rPr>
-                <w:i/>
-              </w:rPr>
-              <w:t>“Ok, have fun!”</w:t>
             </w:r>
           </w:p>
         </w:tc>
@@ -2129,7 +2300,7 @@
           </w:tcPr>
           <w:p>
             <w:r>
-              <w:t>7</w:t>
+              <w:t>6</w:t>
             </w:r>
             <w:r>
               <w:t>.a</w:t>
@@ -2143,7 +2314,19 @@
           </w:tcPr>
           <w:p>
             <w:r>
-              <w:t xml:space="preserve">User enters Yes, so steps 4-6 are </w:t>
+              <w:t xml:space="preserve">User enters Yes, so steps </w:t>
+            </w:r>
+            <w:r>
+              <w:t>3</w:t>
+            </w:r>
+            <w:r>
+              <w:t>-</w:t>
+            </w:r>
+            <w:r>
+              <w:t>5</w:t>
+            </w:r>
+            <w:r>
+              <w:t xml:space="preserve"> are </w:t>
             </w:r>
             <w:r>
               <w:t>repeated.</w:t>
@@ -2243,7 +2426,7 @@
           </w:tcPr>
           <w:p>
             <w:r>
-              <w:t>4</w:t>
+              <w:t>3</w:t>
             </w:r>
           </w:p>
         </w:tc>
@@ -2294,7 +2477,7 @@
           </w:tcPr>
           <w:p>
             <w:r>
-              <w:t>Medium</w:t>
+              <w:t>High</w:t>
             </w:r>
           </w:p>
         </w:tc>
@@ -2525,7 +2708,13 @@
               <w:t xml:space="preserve">The user greets </w:t>
             </w:r>
             <w:r>
-              <w:t>the chatbot or indicates that he wants to rate a recommendation.</w:t>
+              <w:t xml:space="preserve">the chatbot </w:t>
+            </w:r>
+            <w:r>
+              <w:t xml:space="preserve">or wants to see past recommendations and has </w:t>
+            </w:r>
+            <w:r>
+              <w:t>unrated recommendations.</w:t>
             </w:r>
           </w:p>
         </w:tc>
@@ -2566,7 +2755,13 @@
               </w:numPr>
             </w:pPr>
             <w:r>
-              <w:t>The chatbot is in a state in which the user is allowed to type messages independently.</w:t>
+              <w:t xml:space="preserve">The chatbot is in a state in which the user is allowed to type messages </w:t>
+            </w:r>
+            <w:r>
+              <w:t>independently</w:t>
+            </w:r>
+            <w:r>
+              <w:t>.</w:t>
             </w:r>
           </w:p>
           <w:p>
@@ -2578,6 +2773,7 @@
               </w:numPr>
             </w:pPr>
             <w:r>
+              <w:lastRenderedPageBreak/>
               <w:t xml:space="preserve">The user was given a recommendation before that he has not rated yet. </w:t>
             </w:r>
           </w:p>
@@ -2666,7 +2862,19 @@
               <w:rPr>
                 <w:i/>
               </w:rPr>
-              <w:t>How did you like (insert name of recommended POI)?</w:t>
+              <w:t>How did you like (insert name of</w:t>
+            </w:r>
+            <w:r>
+              <w:rPr>
+                <w:i/>
+              </w:rPr>
+              <w:t xml:space="preserve"> first unrated</w:t>
+            </w:r>
+            <w:r>
+              <w:rPr>
+                <w:i/>
+              </w:rPr>
+              <w:t xml:space="preserve"> recommended POI)?</w:t>
             </w:r>
             <w:r>
               <w:t>”</w:t>
@@ -2707,7 +2915,10 @@
           </w:tcPr>
           <w:p>
             <w:r>
-              <w:t>User chooses from mutually exclusive rating buttons (e.g. “Fantastic”, “Ok.”, “Didn’t like it”)</w:t>
+              <w:t xml:space="preserve">User chooses from mutually exclusive rating buttons (e.g. </w:t>
+            </w:r>
+            <w:r>
+              <w:t>1 stars to 5 stars rating)</w:t>
             </w:r>
           </w:p>
         </w:tc>
@@ -2745,7 +2956,13 @@
           </w:tcPr>
           <w:p>
             <w:r>
-              <w:t>Chatbot: “Thanks for rating!”</w:t>
+              <w:t xml:space="preserve">Chatbot: “Thanks for </w:t>
+            </w:r>
+            <w:r>
+              <w:t xml:space="preserve">the </w:t>
+            </w:r>
+            <w:r>
+              <w:t>rating!”</w:t>
             </w:r>
           </w:p>
         </w:tc>
@@ -2765,7 +2982,6 @@
           </w:tcPr>
           <w:p>
             <w:r>
-              <w:lastRenderedPageBreak/>
               <w:t>Alternate Flow</w:t>
             </w:r>
           </w:p>
@@ -2821,22 +3037,28 @@
           <w:p>
             <w:pPr>
               <w:pStyle w:val="Listenabsatz"/>
-              <w:numPr>
-                <w:ilvl w:val="0"/>
-                <w:numId w:val="21"/>
-              </w:numPr>
+              <w:ind w:left="1080"/>
             </w:pPr>
             <w:r>
-              <w:t>The rating is saved in the ratings file and the corresponding recommendation marked as rated.</w:t>
+              <w:t>The rating is saved in the ratings file and the corresponding recommendation</w:t>
+            </w:r>
+            <w:r>
+              <w:t xml:space="preserve"> is</w:t>
+            </w:r>
+            <w:r>
+              <w:t xml:space="preserve"> marked as rated.</w:t>
             </w:r>
           </w:p>
           <w:p>
             <w:pPr>
               <w:pStyle w:val="Listenabsatz"/>
-              <w:numPr>
-                <w:ilvl w:val="0"/>
-                <w:numId w:val="21"/>
-              </w:numPr>
+              <w:ind w:left="1080"/>
+            </w:pPr>
+          </w:p>
+          <w:p>
+            <w:pPr>
+              <w:pStyle w:val="Listenabsatz"/>
+              <w:ind w:left="1080"/>
             </w:pPr>
             <w:r>
               <w:t>The chatbot is in a state in which the user is allowed to type messages independently.</w:t>
@@ -2918,7 +3140,7 @@
           </w:tcPr>
           <w:p>
             <w:r>
-              <w:t>-</w:t>
+              <w:t>2</w:t>
             </w:r>
           </w:p>
         </w:tc>
@@ -2932,7 +3154,19 @@
           </w:tcPr>
           <w:p>
             <w:r>
-              <w:t>-</w:t>
+              <w:t xml:space="preserve">The user states </w:t>
+            </w:r>
+            <w:r>
+              <w:t>he does not want to rate the point of i</w:t>
+            </w:r>
+            <w:r>
+              <w:t xml:space="preserve">nterest, </w:t>
+            </w:r>
+            <w:r>
+              <w:t xml:space="preserve">so </w:t>
+            </w:r>
+            <w:r>
+              <w:t>the use case is aborted.</w:t>
             </w:r>
           </w:p>
         </w:tc>
@@ -2997,8 +3231,6 @@
         </w:tc>
       </w:tr>
     </w:tbl>
-    <w:p/>
-    <w:p/>
     <w:p/>
     <w:p/>
     <w:p>
@@ -3248,6 +3480,7 @@
           </w:tcPr>
           <w:p>
             <w:r>
+              <w:lastRenderedPageBreak/>
               <w:t>Flow of Events</w:t>
             </w:r>
           </w:p>
@@ -3305,37 +3538,13 @@
           </w:tcPr>
           <w:p>
             <w:r>
-              <w:t xml:space="preserve">Chatbot: </w:t>
-            </w:r>
-            <w:r>
-              <w:rPr>
-                <w:i/>
-              </w:rPr>
-              <w:t xml:space="preserve">“How </w:t>
-            </w:r>
-            <w:r>
-              <w:rPr>
-                <w:i/>
-              </w:rPr>
-              <w:t>many meters</w:t>
-            </w:r>
-            <w:r>
-              <w:rPr>
-                <w:i/>
-              </w:rPr>
-              <w:t xml:space="preserve"> are you willing to go to see recommended places</w:t>
-            </w:r>
-            <w:r>
-              <w:rPr>
-                <w:i/>
-              </w:rPr>
-              <w:t xml:space="preserve"> at a max</w:t>
-            </w:r>
-            <w:r>
-              <w:rPr>
-                <w:i/>
-              </w:rPr>
-              <w:t xml:space="preserve">?” </w:t>
+              <w:t xml:space="preserve">Chatbot </w:t>
+            </w:r>
+            <w:r>
+              <w:t xml:space="preserve">asks </w:t>
+            </w:r>
+            <w:r>
+              <w:t>the user about his preferred maximal recommendation radius.</w:t>
             </w:r>
           </w:p>
         </w:tc>
@@ -3447,7 +3656,6 @@
           </w:tcPr>
           <w:p>
             <w:r>
-              <w:lastRenderedPageBreak/>
               <w:t>Alternate Flow</w:t>
             </w:r>
           </w:p>
@@ -4078,7 +4286,6 @@
           </w:p>
           <w:p>
             <w:r>
-              <w:lastRenderedPageBreak/>
               <w:t>The recommended point of interest is added to the user’s open (= not rated) points of interests.</w:t>
             </w:r>
           </w:p>
@@ -4096,7 +4303,6 @@
           </w:tcPr>
           <w:p>
             <w:r>
-              <w:lastRenderedPageBreak/>
               <w:t>Exceptions</w:t>
             </w:r>
           </w:p>
@@ -4143,7 +4349,7 @@
           </w:tcPr>
           <w:p>
             <w:r>
-              <w:t>-</w:t>
+              <w:t>2</w:t>
             </w:r>
           </w:p>
         </w:tc>
@@ -4154,7 +4360,7 @@
           </w:tcPr>
           <w:p>
             <w:r>
-              <w:t>-</w:t>
+              <w:t>User does not answer accordingly, so there is point of interest is discarded and no rating is saved.</w:t>
             </w:r>
           </w:p>
         </w:tc>
@@ -4219,6 +4425,7 @@
         </w:tc>
       </w:tr>
     </w:tbl>
+    <w:p/>
     <w:p/>
     <w:p>
       <w:pPr>
@@ -4261,7 +4468,7 @@
           <w:sz w:val="32"/>
           <w:szCs w:val="32"/>
         </w:rPr>
-        <w:t>Help</w:t>
+        <w:t>Show Past Recommendations</w:t>
       </w:r>
     </w:p>
     <w:tbl>
@@ -4351,7 +4558,7 @@
           </w:tcPr>
           <w:p>
             <w:r>
-              <w:t>Help</w:t>
+              <w:t>Show Past Recommendations</w:t>
             </w:r>
           </w:p>
         </w:tc>
@@ -4382,10 +4589,7 @@
           </w:tcPr>
           <w:p>
             <w:r>
-              <w:t>The user asks for</w:t>
-            </w:r>
-            <w:r>
-              <w:t xml:space="preserve"> help and gets an overview of the chatbot features</w:t>
+              <w:t>The chatbot provides the user with information about the points of interests that were recommended to him previously.</w:t>
             </w:r>
           </w:p>
         </w:tc>
@@ -4414,11 +4618,10 @@
           <w:p>
             <w:pPr>
               <w:pStyle w:val="Listenabsatz"/>
-              <w:numPr>
-                <w:ilvl w:val="0"/>
-                <w:numId w:val="24"/>
-              </w:numPr>
             </w:pPr>
+            <w:r>
+              <w:t>The user types in a message that is interpreted as a “past recommendations” intent by the language processing platform.</w:t>
+            </w:r>
           </w:p>
         </w:tc>
       </w:tr>
@@ -4532,7 +4735,7 @@
           </w:tcPr>
           <w:p>
             <w:r>
-              <w:t>The user types in a message that is interpreted as a “help” intent by the language processing platform.</w:t>
+              <w:t>Chatbot lists the past recommendations the user was interested in</w:t>
             </w:r>
           </w:p>
         </w:tc>
@@ -4557,22 +4760,14 @@
             <w:tcW w:w="1385" w:type="dxa"/>
             <w:vAlign w:val="center"/>
           </w:tcPr>
-          <w:p>
-            <w:r>
-              <w:t>2</w:t>
-            </w:r>
-          </w:p>
+          <w:p/>
         </w:tc>
         <w:tc>
           <w:tcPr>
             <w:tcW w:w="4389" w:type="dxa"/>
             <w:vAlign w:val="center"/>
           </w:tcPr>
-          <w:p>
-            <w:r>
-              <w:t>Chatbot gives an overview of the chatbot features (Rating, chatting, recommendations)</w:t>
-            </w:r>
-          </w:p>
+          <w:p/>
         </w:tc>
       </w:tr>
       <w:tr>
@@ -4602,7 +4797,7 @@
           </w:tcPr>
           <w:p>
             <w:r>
-              <w:t>-</w:t>
+              <w:t>2</w:t>
             </w:r>
           </w:p>
         </w:tc>
@@ -4613,7 +4808,13 @@
           </w:tcPr>
           <w:p>
             <w:r>
-              <w:t>-</w:t>
+              <w:t xml:space="preserve">When there are unrated items left, the user is asked to rate a previously recommended </w:t>
+            </w:r>
+            <w:r>
+              <w:t>point of i</w:t>
+            </w:r>
+            <w:r>
+              <w:t>nterest (see UC-03)</w:t>
             </w:r>
           </w:p>
         </w:tc>
@@ -4710,7 +4911,7 @@
           </w:tcPr>
           <w:p>
             <w:r>
-              <w:t>-</w:t>
+              <w:t>1</w:t>
             </w:r>
           </w:p>
         </w:tc>
@@ -4721,7 +4922,7 @@
           </w:tcPr>
           <w:p>
             <w:r>
-              <w:t>-</w:t>
+              <w:t>There are no past recommendations so far, so the user is told to ask for a recommendation first in order to use this feature.</w:t>
             </w:r>
           </w:p>
         </w:tc>
@@ -4749,7 +4950,7 @@
           </w:tcPr>
           <w:p>
             <w:r>
-              <w:t>Low</w:t>
+              <w:t>Medium</w:t>
             </w:r>
           </w:p>
         </w:tc>
@@ -4765,7 +4966,6 @@
           </w:tcPr>
           <w:p>
             <w:r>
-              <w:lastRenderedPageBreak/>
               <w:t>Importanc</w:t>
             </w:r>
             <w:r>
@@ -4781,13 +4981,1165 @@
           </w:tcPr>
           <w:p>
             <w:r>
-              <w:t>Low</w:t>
+              <w:t>Medium</w:t>
             </w:r>
           </w:p>
         </w:tc>
       </w:tr>
     </w:tbl>
     <w:p/>
+    <w:p>
+      <w:pPr>
+        <w:pStyle w:val="berschrift4"/>
+        <w:rPr>
+          <w:color w:val="000000" w:themeColor="text1"/>
+          <w:szCs w:val="32"/>
+        </w:rPr>
+      </w:pPr>
+      <w:r>
+        <w:rPr>
+          <w:sz w:val="32"/>
+          <w:szCs w:val="32"/>
+        </w:rPr>
+        <w:t>UC</w:t>
+      </w:r>
+      <w:r>
+        <w:rPr>
+          <w:sz w:val="32"/>
+          <w:szCs w:val="32"/>
+        </w:rPr>
+        <w:t>-0</w:t>
+      </w:r>
+      <w:r>
+        <w:rPr>
+          <w:sz w:val="32"/>
+          <w:szCs w:val="32"/>
+        </w:rPr>
+        <w:t>7</w:t>
+      </w:r>
+      <w:r>
+        <w:rPr>
+          <w:sz w:val="32"/>
+          <w:szCs w:val="32"/>
+        </w:rPr>
+        <w:t xml:space="preserve">: </w:t>
+      </w:r>
+      <w:r>
+        <w:rPr>
+          <w:sz w:val="32"/>
+          <w:szCs w:val="32"/>
+        </w:rPr>
+        <w:t>Help</w:t>
+      </w:r>
+    </w:p>
+    <w:tbl>
+      <w:tblPr>
+        <w:tblW w:w="0" w:type="auto"/>
+        <w:tblBorders>
+          <w:top w:val="single" w:sz="4" w:space="0" w:color="000000"/>
+          <w:left w:val="single" w:sz="4" w:space="0" w:color="000000"/>
+          <w:bottom w:val="single" w:sz="4" w:space="0" w:color="000000"/>
+          <w:right w:val="single" w:sz="4" w:space="0" w:color="000000"/>
+          <w:insideH w:val="single" w:sz="4" w:space="0" w:color="000000"/>
+          <w:insideV w:val="single" w:sz="4" w:space="0" w:color="000000"/>
+        </w:tblBorders>
+        <w:tblLook w:val="00A0" w:firstRow="1" w:lastRow="0" w:firstColumn="1" w:lastColumn="0" w:noHBand="0" w:noVBand="0"/>
+      </w:tblPr>
+      <w:tblGrid>
+        <w:gridCol w:w="2881"/>
+        <w:gridCol w:w="1385"/>
+        <w:gridCol w:w="4389"/>
+      </w:tblGrid>
+      <w:tr>
+        <w:trPr>
+          <w:trHeight w:val="414"/>
+        </w:trPr>
+        <w:tc>
+          <w:tcPr>
+            <w:tcW w:w="2881" w:type="dxa"/>
+            <w:shd w:val="clear" w:color="auto" w:fill="BFBFBF" w:themeFill="background1" w:themeFillShade="BF"/>
+            <w:vAlign w:val="center"/>
+          </w:tcPr>
+          <w:p>
+            <w:pPr>
+              <w:rPr>
+                <w:b/>
+              </w:rPr>
+            </w:pPr>
+            <w:r>
+              <w:rPr>
+                <w:b/>
+              </w:rPr>
+              <w:t>Use Case ID</w:t>
+            </w:r>
+          </w:p>
+        </w:tc>
+        <w:tc>
+          <w:tcPr>
+            <w:tcW w:w="5774" w:type="dxa"/>
+            <w:gridSpan w:val="2"/>
+            <w:shd w:val="clear" w:color="auto" w:fill="BFBFBF" w:themeFill="background1" w:themeFillShade="BF"/>
+            <w:vAlign w:val="center"/>
+          </w:tcPr>
+          <w:p>
+            <w:pPr>
+              <w:rPr>
+                <w:b/>
+              </w:rPr>
+            </w:pPr>
+            <w:r>
+              <w:rPr>
+                <w:b/>
+              </w:rPr>
+              <w:t>UC-0</w:t>
+            </w:r>
+            <w:r>
+              <w:rPr>
+                <w:b/>
+              </w:rPr>
+              <w:t>7</w:t>
+            </w:r>
+          </w:p>
+        </w:tc>
+      </w:tr>
+      <w:tr>
+        <w:trPr>
+          <w:trHeight w:val="706"/>
+        </w:trPr>
+        <w:tc>
+          <w:tcPr>
+            <w:tcW w:w="2881" w:type="dxa"/>
+            <w:vAlign w:val="center"/>
+          </w:tcPr>
+          <w:p>
+            <w:r>
+              <w:t>Use Case Name</w:t>
+            </w:r>
+          </w:p>
+        </w:tc>
+        <w:tc>
+          <w:tcPr>
+            <w:tcW w:w="5774" w:type="dxa"/>
+            <w:gridSpan w:val="2"/>
+            <w:vAlign w:val="center"/>
+          </w:tcPr>
+          <w:p>
+            <w:r>
+              <w:t>Help</w:t>
+            </w:r>
+          </w:p>
+        </w:tc>
+      </w:tr>
+      <w:tr>
+        <w:trPr>
+          <w:trHeight w:val="600"/>
+        </w:trPr>
+        <w:tc>
+          <w:tcPr>
+            <w:tcW w:w="2881" w:type="dxa"/>
+            <w:vAlign w:val="center"/>
+          </w:tcPr>
+          <w:p>
+            <w:r>
+              <w:t>Descrip</w:t>
+            </w:r>
+            <w:r>
+              <w:t>tion</w:t>
+            </w:r>
+          </w:p>
+        </w:tc>
+        <w:tc>
+          <w:tcPr>
+            <w:tcW w:w="5774" w:type="dxa"/>
+            <w:gridSpan w:val="2"/>
+            <w:vAlign w:val="center"/>
+          </w:tcPr>
+          <w:p>
+            <w:r>
+              <w:t>The user asks for</w:t>
+            </w:r>
+            <w:r>
+              <w:t xml:space="preserve"> help and gets an overview of the chatbot features</w:t>
+            </w:r>
+          </w:p>
+        </w:tc>
+      </w:tr>
+      <w:tr>
+        <w:trPr>
+          <w:trHeight w:val="335"/>
+        </w:trPr>
+        <w:tc>
+          <w:tcPr>
+            <w:tcW w:w="2881" w:type="dxa"/>
+            <w:vAlign w:val="center"/>
+          </w:tcPr>
+          <w:p>
+            <w:r>
+              <w:t>Trigger</w:t>
+            </w:r>
+          </w:p>
+        </w:tc>
+        <w:tc>
+          <w:tcPr>
+            <w:tcW w:w="5774" w:type="dxa"/>
+            <w:gridSpan w:val="2"/>
+            <w:vAlign w:val="center"/>
+          </w:tcPr>
+          <w:p>
+            <w:pPr>
+              <w:pStyle w:val="Listenabsatz"/>
+            </w:pPr>
+            <w:r>
+              <w:t>The user types in a message that is interpreted as a “help” intent by the language processing platform.</w:t>
+            </w:r>
+          </w:p>
+        </w:tc>
+      </w:tr>
+      <w:tr>
+        <w:trPr>
+          <w:trHeight w:val="335"/>
+        </w:trPr>
+        <w:tc>
+          <w:tcPr>
+            <w:tcW w:w="2881" w:type="dxa"/>
+            <w:tcBorders>
+              <w:bottom w:val="single" w:sz="4" w:space="0" w:color="auto"/>
+            </w:tcBorders>
+            <w:vAlign w:val="center"/>
+          </w:tcPr>
+          <w:p>
+            <w:r>
+              <w:t>Pre</w:t>
+            </w:r>
+            <w:r>
+              <w:t>condition</w:t>
+            </w:r>
+          </w:p>
+        </w:tc>
+        <w:tc>
+          <w:tcPr>
+            <w:tcW w:w="5774" w:type="dxa"/>
+            <w:gridSpan w:val="2"/>
+            <w:vAlign w:val="center"/>
+          </w:tcPr>
+          <w:p>
+            <w:r>
+              <w:t>The chatbot is in a state in which the user is allowed to type messages independently.</w:t>
+            </w:r>
+          </w:p>
+        </w:tc>
+      </w:tr>
+      <w:tr>
+        <w:trPr>
+          <w:trHeight w:val="351"/>
+        </w:trPr>
+        <w:tc>
+          <w:tcPr>
+            <w:tcW w:w="2881" w:type="dxa"/>
+            <w:vMerge w:val="restart"/>
+            <w:tcBorders>
+              <w:top w:val="single" w:sz="4" w:space="0" w:color="auto"/>
+              <w:bottom w:val="single" w:sz="4" w:space="0" w:color="000000"/>
+            </w:tcBorders>
+            <w:vAlign w:val="center"/>
+          </w:tcPr>
+          <w:p>
+            <w:r>
+              <w:t>Flow of Events</w:t>
+            </w:r>
+          </w:p>
+        </w:tc>
+        <w:tc>
+          <w:tcPr>
+            <w:tcW w:w="1385" w:type="dxa"/>
+            <w:vAlign w:val="center"/>
+          </w:tcPr>
+          <w:p>
+            <w:r>
+              <w:t>Step</w:t>
+            </w:r>
+          </w:p>
+        </w:tc>
+        <w:tc>
+          <w:tcPr>
+            <w:tcW w:w="4389" w:type="dxa"/>
+            <w:vAlign w:val="center"/>
+          </w:tcPr>
+          <w:p>
+            <w:r>
+              <w:t>Action</w:t>
+            </w:r>
+          </w:p>
+        </w:tc>
+      </w:tr>
+      <w:tr>
+        <w:trPr>
+          <w:trHeight w:val="596"/>
+        </w:trPr>
+        <w:tc>
+          <w:tcPr>
+            <w:tcW w:w="2881" w:type="dxa"/>
+            <w:vMerge/>
+            <w:tcBorders>
+              <w:bottom w:val="nil"/>
+            </w:tcBorders>
+            <w:vAlign w:val="center"/>
+          </w:tcPr>
+          <w:p/>
+        </w:tc>
+        <w:tc>
+          <w:tcPr>
+            <w:tcW w:w="1385" w:type="dxa"/>
+            <w:vAlign w:val="center"/>
+          </w:tcPr>
+          <w:p>
+            <w:r>
+              <w:t>1</w:t>
+            </w:r>
+          </w:p>
+        </w:tc>
+        <w:tc>
+          <w:tcPr>
+            <w:tcW w:w="4389" w:type="dxa"/>
+            <w:vAlign w:val="center"/>
+          </w:tcPr>
+          <w:p>
+            <w:r>
+              <w:t>Chatbot gives an overview of the chatbot features (Rating, chatting, recommendations</w:t>
+            </w:r>
+            <w:r>
+              <w:t>)</w:t>
+            </w:r>
+          </w:p>
+        </w:tc>
+      </w:tr>
+      <w:tr>
+        <w:trPr>
+          <w:trHeight w:val="596"/>
+        </w:trPr>
+        <w:tc>
+          <w:tcPr>
+            <w:tcW w:w="2881" w:type="dxa"/>
+            <w:tcBorders>
+              <w:top w:val="nil"/>
+              <w:bottom w:val="single" w:sz="4" w:space="0" w:color="000000"/>
+            </w:tcBorders>
+            <w:vAlign w:val="center"/>
+          </w:tcPr>
+          <w:p/>
+        </w:tc>
+        <w:tc>
+          <w:tcPr>
+            <w:tcW w:w="1385" w:type="dxa"/>
+            <w:vAlign w:val="center"/>
+          </w:tcPr>
+          <w:p>
+            <w:r>
+              <w:t>2</w:t>
+            </w:r>
+          </w:p>
+        </w:tc>
+        <w:tc>
+          <w:tcPr>
+            <w:tcW w:w="4389" w:type="dxa"/>
+            <w:vAlign w:val="center"/>
+          </w:tcPr>
+          <w:p/>
+        </w:tc>
+      </w:tr>
+      <w:tr>
+        <w:trPr>
+          <w:trHeight w:val="596"/>
+        </w:trPr>
+        <w:tc>
+          <w:tcPr>
+            <w:tcW w:w="2881" w:type="dxa"/>
+            <w:tcBorders>
+              <w:top w:val="single" w:sz="4" w:space="0" w:color="000000"/>
+              <w:bottom w:val="nil"/>
+            </w:tcBorders>
+            <w:vAlign w:val="center"/>
+          </w:tcPr>
+          <w:p/>
+          <w:p>
+            <w:r>
+              <w:t>Alternate Flow</w:t>
+            </w:r>
+          </w:p>
+        </w:tc>
+        <w:tc>
+          <w:tcPr>
+            <w:tcW w:w="1385" w:type="dxa"/>
+            <w:vAlign w:val="center"/>
+          </w:tcPr>
+          <w:p>
+            <w:r>
+              <w:t>-</w:t>
+            </w:r>
+          </w:p>
+        </w:tc>
+        <w:tc>
+          <w:tcPr>
+            <w:tcW w:w="4389" w:type="dxa"/>
+            <w:vAlign w:val="center"/>
+          </w:tcPr>
+          <w:p>
+            <w:r>
+              <w:t>-</w:t>
+            </w:r>
+          </w:p>
+        </w:tc>
+      </w:tr>
+      <w:tr>
+        <w:trPr>
+          <w:trHeight w:val="334"/>
+        </w:trPr>
+        <w:tc>
+          <w:tcPr>
+            <w:tcW w:w="2881" w:type="dxa"/>
+            <w:vAlign w:val="center"/>
+          </w:tcPr>
+          <w:p>
+            <w:r>
+              <w:t>Post</w:t>
+            </w:r>
+            <w:r>
+              <w:t>conditio</w:t>
+            </w:r>
+            <w:r>
+              <w:t>n</w:t>
+            </w:r>
+          </w:p>
+        </w:tc>
+        <w:tc>
+          <w:tcPr>
+            <w:tcW w:w="5774" w:type="dxa"/>
+            <w:gridSpan w:val="2"/>
+            <w:vAlign w:val="center"/>
+          </w:tcPr>
+          <w:p>
+            <w:r>
+              <w:t>The chatbot is in a state in which the user is allowed to type messages independently.</w:t>
+            </w:r>
+          </w:p>
+        </w:tc>
+      </w:tr>
+      <w:tr>
+        <w:trPr>
+          <w:trHeight w:val="325"/>
+        </w:trPr>
+        <w:tc>
+          <w:tcPr>
+            <w:tcW w:w="2881" w:type="dxa"/>
+            <w:vMerge w:val="restart"/>
+            <w:vAlign w:val="center"/>
+          </w:tcPr>
+          <w:p>
+            <w:r>
+              <w:t>Exceptions</w:t>
+            </w:r>
+          </w:p>
+        </w:tc>
+        <w:tc>
+          <w:tcPr>
+            <w:tcW w:w="1385" w:type="dxa"/>
+            <w:vAlign w:val="center"/>
+          </w:tcPr>
+          <w:p>
+            <w:r>
+              <w:t>Step</w:t>
+            </w:r>
+          </w:p>
+        </w:tc>
+        <w:tc>
+          <w:tcPr>
+            <w:tcW w:w="4389" w:type="dxa"/>
+            <w:vAlign w:val="center"/>
+          </w:tcPr>
+          <w:p>
+            <w:r>
+              <w:t>Action</w:t>
+            </w:r>
+          </w:p>
+        </w:tc>
+      </w:tr>
+      <w:tr>
+        <w:trPr>
+          <w:trHeight w:val="940"/>
+        </w:trPr>
+        <w:tc>
+          <w:tcPr>
+            <w:tcW w:w="2881" w:type="dxa"/>
+            <w:vMerge/>
+            <w:vAlign w:val="center"/>
+          </w:tcPr>
+          <w:p/>
+        </w:tc>
+        <w:tc>
+          <w:tcPr>
+            <w:tcW w:w="1385" w:type="dxa"/>
+            <w:vAlign w:val="center"/>
+          </w:tcPr>
+          <w:p>
+            <w:r>
+              <w:t>-</w:t>
+            </w:r>
+          </w:p>
+        </w:tc>
+        <w:tc>
+          <w:tcPr>
+            <w:tcW w:w="4389" w:type="dxa"/>
+            <w:vAlign w:val="center"/>
+          </w:tcPr>
+          <w:p>
+            <w:r>
+              <w:t>-</w:t>
+            </w:r>
+          </w:p>
+        </w:tc>
+      </w:tr>
+      <w:tr>
+        <w:trPr>
+          <w:trHeight w:val="704"/>
+        </w:trPr>
+        <w:tc>
+          <w:tcPr>
+            <w:tcW w:w="2881" w:type="dxa"/>
+            <w:vAlign w:val="center"/>
+          </w:tcPr>
+          <w:p>
+            <w:r>
+              <w:t>Frequency of Use</w:t>
+            </w:r>
+          </w:p>
+        </w:tc>
+        <w:tc>
+          <w:tcPr>
+            <w:tcW w:w="5774" w:type="dxa"/>
+            <w:gridSpan w:val="2"/>
+            <w:vAlign w:val="center"/>
+          </w:tcPr>
+          <w:p>
+            <w:r>
+              <w:t>Low</w:t>
+            </w:r>
+          </w:p>
+        </w:tc>
+      </w:tr>
+      <w:tr>
+        <w:trPr>
+          <w:trHeight w:val="704"/>
+        </w:trPr>
+        <w:tc>
+          <w:tcPr>
+            <w:tcW w:w="2881" w:type="dxa"/>
+            <w:vAlign w:val="center"/>
+          </w:tcPr>
+          <w:p>
+            <w:r>
+              <w:t>Importanc</w:t>
+            </w:r>
+            <w:r>
+              <w:t>e</w:t>
+            </w:r>
+          </w:p>
+        </w:tc>
+        <w:tc>
+          <w:tcPr>
+            <w:tcW w:w="5774" w:type="dxa"/>
+            <w:gridSpan w:val="2"/>
+            <w:vAlign w:val="center"/>
+          </w:tcPr>
+          <w:p>
+            <w:r>
+              <w:t>Low</w:t>
+            </w:r>
+          </w:p>
+        </w:tc>
+      </w:tr>
+    </w:tbl>
+    <w:p/>
+    <w:p>
+      <w:pPr>
+        <w:pStyle w:val="berschrift4"/>
+        <w:rPr>
+          <w:color w:val="000000" w:themeColor="text1"/>
+          <w:szCs w:val="32"/>
+        </w:rPr>
+      </w:pPr>
+      <w:r>
+        <w:rPr>
+          <w:sz w:val="32"/>
+          <w:szCs w:val="32"/>
+        </w:rPr>
+        <w:t>UC</w:t>
+      </w:r>
+      <w:r>
+        <w:rPr>
+          <w:sz w:val="32"/>
+          <w:szCs w:val="32"/>
+        </w:rPr>
+        <w:t>-0</w:t>
+      </w:r>
+      <w:r>
+        <w:rPr>
+          <w:sz w:val="32"/>
+          <w:szCs w:val="32"/>
+        </w:rPr>
+        <w:t>8</w:t>
+      </w:r>
+      <w:r>
+        <w:rPr>
+          <w:sz w:val="32"/>
+          <w:szCs w:val="32"/>
+        </w:rPr>
+        <w:t xml:space="preserve">: </w:t>
+      </w:r>
+      <w:r>
+        <w:rPr>
+          <w:sz w:val="32"/>
+          <w:szCs w:val="32"/>
+        </w:rPr>
+        <w:t>Show User Information</w:t>
+      </w:r>
+    </w:p>
+    <w:tbl>
+      <w:tblPr>
+        <w:tblW w:w="0" w:type="auto"/>
+        <w:tblBorders>
+          <w:top w:val="single" w:sz="4" w:space="0" w:color="000000"/>
+          <w:left w:val="single" w:sz="4" w:space="0" w:color="000000"/>
+          <w:bottom w:val="single" w:sz="4" w:space="0" w:color="000000"/>
+          <w:right w:val="single" w:sz="4" w:space="0" w:color="000000"/>
+          <w:insideH w:val="single" w:sz="4" w:space="0" w:color="000000"/>
+          <w:insideV w:val="single" w:sz="4" w:space="0" w:color="000000"/>
+        </w:tblBorders>
+        <w:tblLook w:val="00A0" w:firstRow="1" w:lastRow="0" w:firstColumn="1" w:lastColumn="0" w:noHBand="0" w:noVBand="0"/>
+      </w:tblPr>
+      <w:tblGrid>
+        <w:gridCol w:w="2881"/>
+        <w:gridCol w:w="1385"/>
+        <w:gridCol w:w="4389"/>
+      </w:tblGrid>
+      <w:tr>
+        <w:trPr>
+          <w:trHeight w:val="414"/>
+        </w:trPr>
+        <w:tc>
+          <w:tcPr>
+            <w:tcW w:w="2881" w:type="dxa"/>
+            <w:shd w:val="clear" w:color="auto" w:fill="BFBFBF" w:themeFill="background1" w:themeFillShade="BF"/>
+            <w:vAlign w:val="center"/>
+          </w:tcPr>
+          <w:p>
+            <w:pPr>
+              <w:rPr>
+                <w:b/>
+              </w:rPr>
+            </w:pPr>
+            <w:r>
+              <w:rPr>
+                <w:b/>
+              </w:rPr>
+              <w:t>Use Case ID</w:t>
+            </w:r>
+          </w:p>
+        </w:tc>
+        <w:tc>
+          <w:tcPr>
+            <w:tcW w:w="5774" w:type="dxa"/>
+            <w:gridSpan w:val="2"/>
+            <w:shd w:val="clear" w:color="auto" w:fill="BFBFBF" w:themeFill="background1" w:themeFillShade="BF"/>
+            <w:vAlign w:val="center"/>
+          </w:tcPr>
+          <w:p>
+            <w:pPr>
+              <w:rPr>
+                <w:b/>
+              </w:rPr>
+            </w:pPr>
+            <w:r>
+              <w:rPr>
+                <w:b/>
+              </w:rPr>
+              <w:t>UC-0</w:t>
+            </w:r>
+            <w:r>
+              <w:rPr>
+                <w:b/>
+              </w:rPr>
+              <w:t>8</w:t>
+            </w:r>
+          </w:p>
+        </w:tc>
+      </w:tr>
+      <w:tr>
+        <w:trPr>
+          <w:trHeight w:val="706"/>
+        </w:trPr>
+        <w:tc>
+          <w:tcPr>
+            <w:tcW w:w="2881" w:type="dxa"/>
+            <w:vAlign w:val="center"/>
+          </w:tcPr>
+          <w:p>
+            <w:r>
+              <w:t>Use Case Name</w:t>
+            </w:r>
+          </w:p>
+        </w:tc>
+        <w:tc>
+          <w:tcPr>
+            <w:tcW w:w="5774" w:type="dxa"/>
+            <w:gridSpan w:val="2"/>
+            <w:vAlign w:val="center"/>
+          </w:tcPr>
+          <w:p>
+            <w:r>
+              <w:t>Show User Information</w:t>
+            </w:r>
+          </w:p>
+        </w:tc>
+      </w:tr>
+      <w:tr>
+        <w:trPr>
+          <w:trHeight w:val="600"/>
+        </w:trPr>
+        <w:tc>
+          <w:tcPr>
+            <w:tcW w:w="2881" w:type="dxa"/>
+            <w:vAlign w:val="center"/>
+          </w:tcPr>
+          <w:p>
+            <w:r>
+              <w:t>Descrip</w:t>
+            </w:r>
+            <w:r>
+              <w:t>tion</w:t>
+            </w:r>
+          </w:p>
+        </w:tc>
+        <w:tc>
+          <w:tcPr>
+            <w:tcW w:w="5774" w:type="dxa"/>
+            <w:gridSpan w:val="2"/>
+            <w:vAlign w:val="center"/>
+          </w:tcPr>
+          <w:p>
+            <w:r>
+              <w:t>The user is provided with the personal information the chatbot has collected so far.</w:t>
+            </w:r>
+          </w:p>
+        </w:tc>
+      </w:tr>
+      <w:tr>
+        <w:trPr>
+          <w:trHeight w:val="335"/>
+        </w:trPr>
+        <w:tc>
+          <w:tcPr>
+            <w:tcW w:w="2881" w:type="dxa"/>
+            <w:vAlign w:val="center"/>
+          </w:tcPr>
+          <w:p>
+            <w:r>
+              <w:t>Trigger</w:t>
+            </w:r>
+          </w:p>
+        </w:tc>
+        <w:tc>
+          <w:tcPr>
+            <w:tcW w:w="5774" w:type="dxa"/>
+            <w:gridSpan w:val="2"/>
+            <w:vAlign w:val="center"/>
+          </w:tcPr>
+          <w:p>
+            <w:pPr>
+              <w:pStyle w:val="Listenabsatz"/>
+            </w:pPr>
+            <w:r>
+              <w:t>The user types in a message that is interpreted as a “show user information” intent by the language processing platform.</w:t>
+            </w:r>
+          </w:p>
+        </w:tc>
+      </w:tr>
+      <w:tr>
+        <w:trPr>
+          <w:trHeight w:val="335"/>
+        </w:trPr>
+        <w:tc>
+          <w:tcPr>
+            <w:tcW w:w="2881" w:type="dxa"/>
+            <w:tcBorders>
+              <w:bottom w:val="single" w:sz="4" w:space="0" w:color="auto"/>
+            </w:tcBorders>
+            <w:vAlign w:val="center"/>
+          </w:tcPr>
+          <w:p>
+            <w:r>
+              <w:t>Pre</w:t>
+            </w:r>
+            <w:r>
+              <w:t>condition</w:t>
+            </w:r>
+          </w:p>
+        </w:tc>
+        <w:tc>
+          <w:tcPr>
+            <w:tcW w:w="5774" w:type="dxa"/>
+            <w:gridSpan w:val="2"/>
+            <w:vAlign w:val="center"/>
+          </w:tcPr>
+          <w:p>
+            <w:r>
+              <w:t>The chatbot is in a state in which the user is allowed to type messages independently.</w:t>
+            </w:r>
+          </w:p>
+        </w:tc>
+      </w:tr>
+      <w:tr>
+        <w:trPr>
+          <w:trHeight w:val="351"/>
+        </w:trPr>
+        <w:tc>
+          <w:tcPr>
+            <w:tcW w:w="2881" w:type="dxa"/>
+            <w:vMerge w:val="restart"/>
+            <w:tcBorders>
+              <w:top w:val="single" w:sz="4" w:space="0" w:color="auto"/>
+              <w:bottom w:val="single" w:sz="4" w:space="0" w:color="000000"/>
+            </w:tcBorders>
+            <w:vAlign w:val="center"/>
+          </w:tcPr>
+          <w:p>
+            <w:r>
+              <w:t>Flow of Events</w:t>
+            </w:r>
+          </w:p>
+        </w:tc>
+        <w:tc>
+          <w:tcPr>
+            <w:tcW w:w="1385" w:type="dxa"/>
+            <w:vAlign w:val="center"/>
+          </w:tcPr>
+          <w:p>
+            <w:r>
+              <w:t>Step</w:t>
+            </w:r>
+          </w:p>
+        </w:tc>
+        <w:tc>
+          <w:tcPr>
+            <w:tcW w:w="4389" w:type="dxa"/>
+            <w:vAlign w:val="center"/>
+          </w:tcPr>
+          <w:p>
+            <w:r>
+              <w:t>Action</w:t>
+            </w:r>
+          </w:p>
+        </w:tc>
+      </w:tr>
+      <w:tr>
+        <w:trPr>
+          <w:trHeight w:val="596"/>
+        </w:trPr>
+        <w:tc>
+          <w:tcPr>
+            <w:tcW w:w="2881" w:type="dxa"/>
+            <w:vMerge/>
+            <w:tcBorders>
+              <w:bottom w:val="nil"/>
+            </w:tcBorders>
+            <w:vAlign w:val="center"/>
+          </w:tcPr>
+          <w:p/>
+        </w:tc>
+        <w:tc>
+          <w:tcPr>
+            <w:tcW w:w="1385" w:type="dxa"/>
+            <w:vAlign w:val="center"/>
+          </w:tcPr>
+          <w:p>
+            <w:r>
+              <w:t>1</w:t>
+            </w:r>
+          </w:p>
+        </w:tc>
+        <w:tc>
+          <w:tcPr>
+            <w:tcW w:w="4389" w:type="dxa"/>
+            <w:vAlign w:val="center"/>
+          </w:tcPr>
+          <w:p>
+            <w:bookmarkStart w:id="0" w:name="_GoBack"/>
+            <w:r>
+              <w:t xml:space="preserve">Chatbot </w:t>
+            </w:r>
+            <w:r>
+              <w:t xml:space="preserve">shows the user </w:t>
+            </w:r>
+            <w:r>
+              <w:t>his</w:t>
+            </w:r>
+            <w:r>
+              <w:t xml:space="preserve"> stored interests and the </w:t>
+            </w:r>
+            <w:r>
+              <w:t xml:space="preserve">current </w:t>
+            </w:r>
+            <w:r>
+              <w:t>specified recommendation radius.</w:t>
+            </w:r>
+            <w:bookmarkEnd w:id="0"/>
+          </w:p>
+        </w:tc>
+      </w:tr>
+      <w:tr>
+        <w:trPr>
+          <w:trHeight w:val="596"/>
+        </w:trPr>
+        <w:tc>
+          <w:tcPr>
+            <w:tcW w:w="2881" w:type="dxa"/>
+            <w:tcBorders>
+              <w:top w:val="nil"/>
+              <w:bottom w:val="single" w:sz="4" w:space="0" w:color="000000"/>
+            </w:tcBorders>
+            <w:vAlign w:val="center"/>
+          </w:tcPr>
+          <w:p/>
+        </w:tc>
+        <w:tc>
+          <w:tcPr>
+            <w:tcW w:w="1385" w:type="dxa"/>
+            <w:vAlign w:val="center"/>
+          </w:tcPr>
+          <w:p>
+            <w:r>
+              <w:t>2</w:t>
+            </w:r>
+          </w:p>
+        </w:tc>
+        <w:tc>
+          <w:tcPr>
+            <w:tcW w:w="4389" w:type="dxa"/>
+            <w:vAlign w:val="center"/>
+          </w:tcPr>
+          <w:p/>
+        </w:tc>
+      </w:tr>
+      <w:tr>
+        <w:trPr>
+          <w:trHeight w:val="596"/>
+        </w:trPr>
+        <w:tc>
+          <w:tcPr>
+            <w:tcW w:w="2881" w:type="dxa"/>
+            <w:tcBorders>
+              <w:top w:val="single" w:sz="4" w:space="0" w:color="000000"/>
+              <w:bottom w:val="nil"/>
+            </w:tcBorders>
+            <w:vAlign w:val="center"/>
+          </w:tcPr>
+          <w:p/>
+          <w:p>
+            <w:r>
+              <w:t>Alternate Flow</w:t>
+            </w:r>
+          </w:p>
+        </w:tc>
+        <w:tc>
+          <w:tcPr>
+            <w:tcW w:w="1385" w:type="dxa"/>
+            <w:vAlign w:val="center"/>
+          </w:tcPr>
+          <w:p>
+            <w:r>
+              <w:t>-</w:t>
+            </w:r>
+          </w:p>
+        </w:tc>
+        <w:tc>
+          <w:tcPr>
+            <w:tcW w:w="4389" w:type="dxa"/>
+            <w:vAlign w:val="center"/>
+          </w:tcPr>
+          <w:p>
+            <w:r>
+              <w:t>-</w:t>
+            </w:r>
+          </w:p>
+        </w:tc>
+      </w:tr>
+      <w:tr>
+        <w:trPr>
+          <w:trHeight w:val="334"/>
+        </w:trPr>
+        <w:tc>
+          <w:tcPr>
+            <w:tcW w:w="2881" w:type="dxa"/>
+            <w:vAlign w:val="center"/>
+          </w:tcPr>
+          <w:p>
+            <w:r>
+              <w:t>Post</w:t>
+            </w:r>
+            <w:r>
+              <w:t>conditio</w:t>
+            </w:r>
+            <w:r>
+              <w:t>n</w:t>
+            </w:r>
+          </w:p>
+        </w:tc>
+        <w:tc>
+          <w:tcPr>
+            <w:tcW w:w="5774" w:type="dxa"/>
+            <w:gridSpan w:val="2"/>
+            <w:vAlign w:val="center"/>
+          </w:tcPr>
+          <w:p>
+            <w:r>
+              <w:t>The chatbot is in a state in which the user is allowed to type messages independently.</w:t>
+            </w:r>
+          </w:p>
+        </w:tc>
+      </w:tr>
+      <w:tr>
+        <w:trPr>
+          <w:trHeight w:val="325"/>
+        </w:trPr>
+        <w:tc>
+          <w:tcPr>
+            <w:tcW w:w="2881" w:type="dxa"/>
+            <w:vMerge w:val="restart"/>
+            <w:vAlign w:val="center"/>
+          </w:tcPr>
+          <w:p>
+            <w:r>
+              <w:t>Exceptions</w:t>
+            </w:r>
+          </w:p>
+        </w:tc>
+        <w:tc>
+          <w:tcPr>
+            <w:tcW w:w="1385" w:type="dxa"/>
+            <w:vAlign w:val="center"/>
+          </w:tcPr>
+          <w:p>
+            <w:r>
+              <w:t>Step</w:t>
+            </w:r>
+          </w:p>
+        </w:tc>
+        <w:tc>
+          <w:tcPr>
+            <w:tcW w:w="4389" w:type="dxa"/>
+            <w:vAlign w:val="center"/>
+          </w:tcPr>
+          <w:p>
+            <w:r>
+              <w:t>Action</w:t>
+            </w:r>
+          </w:p>
+        </w:tc>
+      </w:tr>
+      <w:tr>
+        <w:trPr>
+          <w:trHeight w:val="940"/>
+        </w:trPr>
+        <w:tc>
+          <w:tcPr>
+            <w:tcW w:w="2881" w:type="dxa"/>
+            <w:vMerge/>
+            <w:vAlign w:val="center"/>
+          </w:tcPr>
+          <w:p/>
+        </w:tc>
+        <w:tc>
+          <w:tcPr>
+            <w:tcW w:w="1385" w:type="dxa"/>
+            <w:vAlign w:val="center"/>
+          </w:tcPr>
+          <w:p>
+            <w:r>
+              <w:t>-</w:t>
+            </w:r>
+          </w:p>
+        </w:tc>
+        <w:tc>
+          <w:tcPr>
+            <w:tcW w:w="4389" w:type="dxa"/>
+            <w:vAlign w:val="center"/>
+          </w:tcPr>
+          <w:p>
+            <w:r>
+              <w:t>-</w:t>
+            </w:r>
+          </w:p>
+        </w:tc>
+      </w:tr>
+      <w:tr>
+        <w:trPr>
+          <w:trHeight w:val="704"/>
+        </w:trPr>
+        <w:tc>
+          <w:tcPr>
+            <w:tcW w:w="2881" w:type="dxa"/>
+            <w:vAlign w:val="center"/>
+          </w:tcPr>
+          <w:p>
+            <w:r>
+              <w:t>Frequency of Use</w:t>
+            </w:r>
+          </w:p>
+        </w:tc>
+        <w:tc>
+          <w:tcPr>
+            <w:tcW w:w="5774" w:type="dxa"/>
+            <w:gridSpan w:val="2"/>
+            <w:vAlign w:val="center"/>
+          </w:tcPr>
+          <w:p>
+            <w:r>
+              <w:t>Low</w:t>
+            </w:r>
+          </w:p>
+        </w:tc>
+      </w:tr>
+      <w:tr>
+        <w:trPr>
+          <w:trHeight w:val="704"/>
+        </w:trPr>
+        <w:tc>
+          <w:tcPr>
+            <w:tcW w:w="2881" w:type="dxa"/>
+            <w:vAlign w:val="center"/>
+          </w:tcPr>
+          <w:p>
+            <w:r>
+              <w:t>Importanc</w:t>
+            </w:r>
+            <w:r>
+              <w:t>e</w:t>
+            </w:r>
+          </w:p>
+        </w:tc>
+        <w:tc>
+          <w:tcPr>
+            <w:tcW w:w="5774" w:type="dxa"/>
+            <w:gridSpan w:val="2"/>
+            <w:vAlign w:val="center"/>
+          </w:tcPr>
+          <w:p>
+            <w:r>
+              <w:t>Low</w:t>
+            </w:r>
+          </w:p>
+        </w:tc>
+      </w:tr>
+    </w:tbl>
     <w:p/>
     <w:sectPr>
       <w:pgSz w:w="11906" w:h="16838"/>
@@ -5125,6 +6477,120 @@
     </w:lvl>
   </w:abstractNum>
   <w:abstractNum w:abstractNumId="3" w15:restartNumberingAfterBreak="0">
+    <w:nsid w:val="0F490FE6"/>
+    <w:multiLevelType w:val="hybridMultilevel"/>
+    <w:tmpl w:val="F25673FE"/>
+    <w:lvl w:ilvl="0" w:tplc="49EC3746">
+      <w:start w:val="1"/>
+      <w:numFmt w:val="bullet"/>
+      <w:lvlText w:val=""/>
+      <w:lvlJc w:val="left"/>
+      <w:pPr>
+        <w:ind w:left="720" w:hanging="360"/>
+      </w:pPr>
+      <w:rPr>
+        <w:rFonts w:ascii="Symbol" w:hAnsi="Symbol" w:hint="default"/>
+        <w:lang w:val="en-US"/>
+      </w:rPr>
+    </w:lvl>
+    <w:lvl w:ilvl="1" w:tplc="04070003">
+      <w:start w:val="1"/>
+      <w:numFmt w:val="bullet"/>
+      <w:lvlText w:val="o"/>
+      <w:lvlJc w:val="left"/>
+      <w:pPr>
+        <w:ind w:left="1440" w:hanging="360"/>
+      </w:pPr>
+      <w:rPr>
+        <w:rFonts w:ascii="Courier New" w:hAnsi="Courier New" w:cs="Courier New" w:hint="default"/>
+      </w:rPr>
+    </w:lvl>
+    <w:lvl w:ilvl="2" w:tplc="04070005" w:tentative="1">
+      <w:start w:val="1"/>
+      <w:numFmt w:val="bullet"/>
+      <w:lvlText w:val=""/>
+      <w:lvlJc w:val="left"/>
+      <w:pPr>
+        <w:ind w:left="2160" w:hanging="360"/>
+      </w:pPr>
+      <w:rPr>
+        <w:rFonts w:ascii="Wingdings" w:hAnsi="Wingdings" w:hint="default"/>
+      </w:rPr>
+    </w:lvl>
+    <w:lvl w:ilvl="3" w:tplc="04070001" w:tentative="1">
+      <w:start w:val="1"/>
+      <w:numFmt w:val="bullet"/>
+      <w:lvlText w:val=""/>
+      <w:lvlJc w:val="left"/>
+      <w:pPr>
+        <w:ind w:left="2880" w:hanging="360"/>
+      </w:pPr>
+      <w:rPr>
+        <w:rFonts w:ascii="Symbol" w:hAnsi="Symbol" w:hint="default"/>
+      </w:rPr>
+    </w:lvl>
+    <w:lvl w:ilvl="4" w:tplc="04070003" w:tentative="1">
+      <w:start w:val="1"/>
+      <w:numFmt w:val="bullet"/>
+      <w:lvlText w:val="o"/>
+      <w:lvlJc w:val="left"/>
+      <w:pPr>
+        <w:ind w:left="3600" w:hanging="360"/>
+      </w:pPr>
+      <w:rPr>
+        <w:rFonts w:ascii="Courier New" w:hAnsi="Courier New" w:cs="Courier New" w:hint="default"/>
+      </w:rPr>
+    </w:lvl>
+    <w:lvl w:ilvl="5" w:tplc="04070005" w:tentative="1">
+      <w:start w:val="1"/>
+      <w:numFmt w:val="bullet"/>
+      <w:lvlText w:val=""/>
+      <w:lvlJc w:val="left"/>
+      <w:pPr>
+        <w:ind w:left="4320" w:hanging="360"/>
+      </w:pPr>
+      <w:rPr>
+        <w:rFonts w:ascii="Wingdings" w:hAnsi="Wingdings" w:hint="default"/>
+      </w:rPr>
+    </w:lvl>
+    <w:lvl w:ilvl="6" w:tplc="04070001" w:tentative="1">
+      <w:start w:val="1"/>
+      <w:numFmt w:val="bullet"/>
+      <w:lvlText w:val=""/>
+      <w:lvlJc w:val="left"/>
+      <w:pPr>
+        <w:ind w:left="5040" w:hanging="360"/>
+      </w:pPr>
+      <w:rPr>
+        <w:rFonts w:ascii="Symbol" w:hAnsi="Symbol" w:hint="default"/>
+      </w:rPr>
+    </w:lvl>
+    <w:lvl w:ilvl="7" w:tplc="04070003" w:tentative="1">
+      <w:start w:val="1"/>
+      <w:numFmt w:val="bullet"/>
+      <w:lvlText w:val="o"/>
+      <w:lvlJc w:val="left"/>
+      <w:pPr>
+        <w:ind w:left="5760" w:hanging="360"/>
+      </w:pPr>
+      <w:rPr>
+        <w:rFonts w:ascii="Courier New" w:hAnsi="Courier New" w:cs="Courier New" w:hint="default"/>
+      </w:rPr>
+    </w:lvl>
+    <w:lvl w:ilvl="8" w:tplc="04070005" w:tentative="1">
+      <w:start w:val="1"/>
+      <w:numFmt w:val="bullet"/>
+      <w:lvlText w:val=""/>
+      <w:lvlJc w:val="left"/>
+      <w:pPr>
+        <w:ind w:left="6480" w:hanging="360"/>
+      </w:pPr>
+      <w:rPr>
+        <w:rFonts w:ascii="Wingdings" w:hAnsi="Wingdings" w:hint="default"/>
+      </w:rPr>
+    </w:lvl>
+  </w:abstractNum>
+  <w:abstractNum w:abstractNumId="4" w15:restartNumberingAfterBreak="0">
     <w:nsid w:val="111E5040"/>
     <w:multiLevelType w:val="hybridMultilevel"/>
     <w:tmpl w:val="81BEC7B8"/>
@@ -5237,7 +6703,7 @@
       </w:rPr>
     </w:lvl>
   </w:abstractNum>
-  <w:abstractNum w:abstractNumId="4" w15:restartNumberingAfterBreak="0">
+  <w:abstractNum w:abstractNumId="5" w15:restartNumberingAfterBreak="0">
     <w:nsid w:val="1698757C"/>
     <w:multiLevelType w:val="hybridMultilevel"/>
     <w:tmpl w:val="C80E4290"/>
@@ -5350,7 +6816,7 @@
       </w:rPr>
     </w:lvl>
   </w:abstractNum>
-  <w:abstractNum w:abstractNumId="5" w15:restartNumberingAfterBreak="0">
+  <w:abstractNum w:abstractNumId="6" w15:restartNumberingAfterBreak="0">
     <w:nsid w:val="1C00520E"/>
     <w:multiLevelType w:val="hybridMultilevel"/>
     <w:tmpl w:val="3324510A"/>
@@ -5439,7 +6905,7 @@
       </w:pPr>
     </w:lvl>
   </w:abstractNum>
-  <w:abstractNum w:abstractNumId="6" w15:restartNumberingAfterBreak="0">
+  <w:abstractNum w:abstractNumId="7" w15:restartNumberingAfterBreak="0">
     <w:nsid w:val="204352C5"/>
     <w:multiLevelType w:val="multilevel"/>
     <w:tmpl w:val="3C6EAE94"/>
@@ -5552,7 +7018,7 @@
       </w:rPr>
     </w:lvl>
   </w:abstractNum>
-  <w:abstractNum w:abstractNumId="7" w15:restartNumberingAfterBreak="0">
+  <w:abstractNum w:abstractNumId="8" w15:restartNumberingAfterBreak="0">
     <w:nsid w:val="26511CCB"/>
     <w:multiLevelType w:val="multilevel"/>
     <w:tmpl w:val="AE7653D4"/>
@@ -5683,7 +7149,7 @@
       </w:rPr>
     </w:lvl>
   </w:abstractNum>
-  <w:abstractNum w:abstractNumId="8" w15:restartNumberingAfterBreak="0">
+  <w:abstractNum w:abstractNumId="9" w15:restartNumberingAfterBreak="0">
     <w:nsid w:val="2DE13AA0"/>
     <w:multiLevelType w:val="hybridMultilevel"/>
     <w:tmpl w:val="EB445462"/>
@@ -5796,7 +7262,7 @@
       </w:rPr>
     </w:lvl>
   </w:abstractNum>
-  <w:abstractNum w:abstractNumId="9" w15:restartNumberingAfterBreak="0">
+  <w:abstractNum w:abstractNumId="10" w15:restartNumberingAfterBreak="0">
     <w:nsid w:val="2ED5544E"/>
     <w:multiLevelType w:val="hybridMultilevel"/>
     <w:tmpl w:val="E3606384"/>
@@ -5909,7 +7375,120 @@
       </w:rPr>
     </w:lvl>
   </w:abstractNum>
-  <w:abstractNum w:abstractNumId="10" w15:restartNumberingAfterBreak="0">
+  <w:abstractNum w:abstractNumId="11" w15:restartNumberingAfterBreak="0">
+    <w:nsid w:val="2F354EF3"/>
+    <w:multiLevelType w:val="hybridMultilevel"/>
+    <w:tmpl w:val="14A42D0A"/>
+    <w:lvl w:ilvl="0" w:tplc="04070001">
+      <w:start w:val="1"/>
+      <w:numFmt w:val="bullet"/>
+      <w:lvlText w:val=""/>
+      <w:lvlJc w:val="left"/>
+      <w:pPr>
+        <w:ind w:left="720" w:hanging="360"/>
+      </w:pPr>
+      <w:rPr>
+        <w:rFonts w:ascii="Symbol" w:hAnsi="Symbol" w:hint="default"/>
+      </w:rPr>
+    </w:lvl>
+    <w:lvl w:ilvl="1" w:tplc="04070003" w:tentative="1">
+      <w:start w:val="1"/>
+      <w:numFmt w:val="bullet"/>
+      <w:lvlText w:val="o"/>
+      <w:lvlJc w:val="left"/>
+      <w:pPr>
+        <w:ind w:left="1440" w:hanging="360"/>
+      </w:pPr>
+      <w:rPr>
+        <w:rFonts w:ascii="Courier New" w:hAnsi="Courier New" w:cs="Courier New" w:hint="default"/>
+      </w:rPr>
+    </w:lvl>
+    <w:lvl w:ilvl="2" w:tplc="04070005" w:tentative="1">
+      <w:start w:val="1"/>
+      <w:numFmt w:val="bullet"/>
+      <w:lvlText w:val=""/>
+      <w:lvlJc w:val="left"/>
+      <w:pPr>
+        <w:ind w:left="2160" w:hanging="360"/>
+      </w:pPr>
+      <w:rPr>
+        <w:rFonts w:ascii="Wingdings" w:hAnsi="Wingdings" w:hint="default"/>
+      </w:rPr>
+    </w:lvl>
+    <w:lvl w:ilvl="3" w:tplc="04070001" w:tentative="1">
+      <w:start w:val="1"/>
+      <w:numFmt w:val="bullet"/>
+      <w:lvlText w:val=""/>
+      <w:lvlJc w:val="left"/>
+      <w:pPr>
+        <w:ind w:left="2880" w:hanging="360"/>
+      </w:pPr>
+      <w:rPr>
+        <w:rFonts w:ascii="Symbol" w:hAnsi="Symbol" w:hint="default"/>
+      </w:rPr>
+    </w:lvl>
+    <w:lvl w:ilvl="4" w:tplc="04070003" w:tentative="1">
+      <w:start w:val="1"/>
+      <w:numFmt w:val="bullet"/>
+      <w:lvlText w:val="o"/>
+      <w:lvlJc w:val="left"/>
+      <w:pPr>
+        <w:ind w:left="3600" w:hanging="360"/>
+      </w:pPr>
+      <w:rPr>
+        <w:rFonts w:ascii="Courier New" w:hAnsi="Courier New" w:cs="Courier New" w:hint="default"/>
+      </w:rPr>
+    </w:lvl>
+    <w:lvl w:ilvl="5" w:tplc="04070005" w:tentative="1">
+      <w:start w:val="1"/>
+      <w:numFmt w:val="bullet"/>
+      <w:lvlText w:val=""/>
+      <w:lvlJc w:val="left"/>
+      <w:pPr>
+        <w:ind w:left="4320" w:hanging="360"/>
+      </w:pPr>
+      <w:rPr>
+        <w:rFonts w:ascii="Wingdings" w:hAnsi="Wingdings" w:hint="default"/>
+      </w:rPr>
+    </w:lvl>
+    <w:lvl w:ilvl="6" w:tplc="04070001" w:tentative="1">
+      <w:start w:val="1"/>
+      <w:numFmt w:val="bullet"/>
+      <w:lvlText w:val=""/>
+      <w:lvlJc w:val="left"/>
+      <w:pPr>
+        <w:ind w:left="5040" w:hanging="360"/>
+      </w:pPr>
+      <w:rPr>
+        <w:rFonts w:ascii="Symbol" w:hAnsi="Symbol" w:hint="default"/>
+      </w:rPr>
+    </w:lvl>
+    <w:lvl w:ilvl="7" w:tplc="04070003" w:tentative="1">
+      <w:start w:val="1"/>
+      <w:numFmt w:val="bullet"/>
+      <w:lvlText w:val="o"/>
+      <w:lvlJc w:val="left"/>
+      <w:pPr>
+        <w:ind w:left="5760" w:hanging="360"/>
+      </w:pPr>
+      <w:rPr>
+        <w:rFonts w:ascii="Courier New" w:hAnsi="Courier New" w:cs="Courier New" w:hint="default"/>
+      </w:rPr>
+    </w:lvl>
+    <w:lvl w:ilvl="8" w:tplc="04070005" w:tentative="1">
+      <w:start w:val="1"/>
+      <w:numFmt w:val="bullet"/>
+      <w:lvlText w:val=""/>
+      <w:lvlJc w:val="left"/>
+      <w:pPr>
+        <w:ind w:left="6480" w:hanging="360"/>
+      </w:pPr>
+      <w:rPr>
+        <w:rFonts w:ascii="Wingdings" w:hAnsi="Wingdings" w:hint="default"/>
+      </w:rPr>
+    </w:lvl>
+  </w:abstractNum>
+  <w:abstractNum w:abstractNumId="12" w15:restartNumberingAfterBreak="0">
     <w:nsid w:val="3004370F"/>
     <w:multiLevelType w:val="multilevel"/>
     <w:tmpl w:val="F324695E"/>
@@ -6022,7 +7601,7 @@
       </w:rPr>
     </w:lvl>
   </w:abstractNum>
-  <w:abstractNum w:abstractNumId="11" w15:restartNumberingAfterBreak="0">
+  <w:abstractNum w:abstractNumId="13" w15:restartNumberingAfterBreak="0">
     <w:nsid w:val="31AD08BC"/>
     <w:multiLevelType w:val="multilevel"/>
     <w:tmpl w:val="9F807042"/>
@@ -6135,7 +7714,7 @@
       </w:rPr>
     </w:lvl>
   </w:abstractNum>
-  <w:abstractNum w:abstractNumId="12" w15:restartNumberingAfterBreak="0">
+  <w:abstractNum w:abstractNumId="14" w15:restartNumberingAfterBreak="0">
     <w:nsid w:val="377718C9"/>
     <w:multiLevelType w:val="hybridMultilevel"/>
     <w:tmpl w:val="09729C58"/>
@@ -6248,7 +7827,7 @@
       </w:rPr>
     </w:lvl>
   </w:abstractNum>
-  <w:abstractNum w:abstractNumId="13" w15:restartNumberingAfterBreak="0">
+  <w:abstractNum w:abstractNumId="15" w15:restartNumberingAfterBreak="0">
     <w:nsid w:val="3D2446BC"/>
     <w:multiLevelType w:val="hybridMultilevel"/>
     <w:tmpl w:val="D2CA1828"/>
@@ -6361,7 +7940,7 @@
       </w:rPr>
     </w:lvl>
   </w:abstractNum>
-  <w:abstractNum w:abstractNumId="14" w15:restartNumberingAfterBreak="0">
+  <w:abstractNum w:abstractNumId="16" w15:restartNumberingAfterBreak="0">
     <w:nsid w:val="3F794D49"/>
     <w:multiLevelType w:val="hybridMultilevel"/>
     <w:tmpl w:val="3BB284DC"/>
@@ -6450,7 +8029,7 @@
       </w:pPr>
     </w:lvl>
   </w:abstractNum>
-  <w:abstractNum w:abstractNumId="15" w15:restartNumberingAfterBreak="0">
+  <w:abstractNum w:abstractNumId="17" w15:restartNumberingAfterBreak="0">
     <w:nsid w:val="4906227D"/>
     <w:multiLevelType w:val="multilevel"/>
     <w:tmpl w:val="8ECA5324"/>
@@ -6563,7 +8142,7 @@
       </w:rPr>
     </w:lvl>
   </w:abstractNum>
-  <w:abstractNum w:abstractNumId="16" w15:restartNumberingAfterBreak="0">
+  <w:abstractNum w:abstractNumId="18" w15:restartNumberingAfterBreak="0">
     <w:nsid w:val="4A473F92"/>
     <w:multiLevelType w:val="hybridMultilevel"/>
     <w:tmpl w:val="528A0A46"/>
@@ -6652,7 +8231,7 @@
       </w:pPr>
     </w:lvl>
   </w:abstractNum>
-  <w:abstractNum w:abstractNumId="17" w15:restartNumberingAfterBreak="0">
+  <w:abstractNum w:abstractNumId="19" w15:restartNumberingAfterBreak="0">
     <w:nsid w:val="511E2972"/>
     <w:multiLevelType w:val="hybridMultilevel"/>
     <w:tmpl w:val="E6CEF0BC"/>
@@ -6765,7 +8344,120 @@
       </w:rPr>
     </w:lvl>
   </w:abstractNum>
-  <w:abstractNum w:abstractNumId="18" w15:restartNumberingAfterBreak="0">
+  <w:abstractNum w:abstractNumId="20" w15:restartNumberingAfterBreak="0">
+    <w:nsid w:val="53DA1D0A"/>
+    <w:multiLevelType w:val="hybridMultilevel"/>
+    <w:tmpl w:val="E2CE8578"/>
+    <w:lvl w:ilvl="0" w:tplc="604A537A">
+      <w:start w:val="7"/>
+      <w:numFmt w:val="bullet"/>
+      <w:lvlText w:val="-"/>
+      <w:lvlJc w:val="left"/>
+      <w:pPr>
+        <w:ind w:left="1080" w:hanging="360"/>
+      </w:pPr>
+      <w:rPr>
+        <w:rFonts w:ascii="Times New Roman" w:eastAsiaTheme="minorHAnsi" w:hAnsi="Times New Roman" w:cs="Times New Roman" w:hint="default"/>
+      </w:rPr>
+    </w:lvl>
+    <w:lvl w:ilvl="1" w:tplc="04070003" w:tentative="1">
+      <w:start w:val="1"/>
+      <w:numFmt w:val="bullet"/>
+      <w:lvlText w:val="o"/>
+      <w:lvlJc w:val="left"/>
+      <w:pPr>
+        <w:ind w:left="1800" w:hanging="360"/>
+      </w:pPr>
+      <w:rPr>
+        <w:rFonts w:ascii="Courier New" w:hAnsi="Courier New" w:cs="Courier New" w:hint="default"/>
+      </w:rPr>
+    </w:lvl>
+    <w:lvl w:ilvl="2" w:tplc="04070005" w:tentative="1">
+      <w:start w:val="1"/>
+      <w:numFmt w:val="bullet"/>
+      <w:lvlText w:val=""/>
+      <w:lvlJc w:val="left"/>
+      <w:pPr>
+        <w:ind w:left="2520" w:hanging="360"/>
+      </w:pPr>
+      <w:rPr>
+        <w:rFonts w:ascii="Wingdings" w:hAnsi="Wingdings" w:hint="default"/>
+      </w:rPr>
+    </w:lvl>
+    <w:lvl w:ilvl="3" w:tplc="04070001" w:tentative="1">
+      <w:start w:val="1"/>
+      <w:numFmt w:val="bullet"/>
+      <w:lvlText w:val=""/>
+      <w:lvlJc w:val="left"/>
+      <w:pPr>
+        <w:ind w:left="3240" w:hanging="360"/>
+      </w:pPr>
+      <w:rPr>
+        <w:rFonts w:ascii="Symbol" w:hAnsi="Symbol" w:hint="default"/>
+      </w:rPr>
+    </w:lvl>
+    <w:lvl w:ilvl="4" w:tplc="04070003" w:tentative="1">
+      <w:start w:val="1"/>
+      <w:numFmt w:val="bullet"/>
+      <w:lvlText w:val="o"/>
+      <w:lvlJc w:val="left"/>
+      <w:pPr>
+        <w:ind w:left="3960" w:hanging="360"/>
+      </w:pPr>
+      <w:rPr>
+        <w:rFonts w:ascii="Courier New" w:hAnsi="Courier New" w:cs="Courier New" w:hint="default"/>
+      </w:rPr>
+    </w:lvl>
+    <w:lvl w:ilvl="5" w:tplc="04070005" w:tentative="1">
+      <w:start w:val="1"/>
+      <w:numFmt w:val="bullet"/>
+      <w:lvlText w:val=""/>
+      <w:lvlJc w:val="left"/>
+      <w:pPr>
+        <w:ind w:left="4680" w:hanging="360"/>
+      </w:pPr>
+      <w:rPr>
+        <w:rFonts w:ascii="Wingdings" w:hAnsi="Wingdings" w:hint="default"/>
+      </w:rPr>
+    </w:lvl>
+    <w:lvl w:ilvl="6" w:tplc="04070001" w:tentative="1">
+      <w:start w:val="1"/>
+      <w:numFmt w:val="bullet"/>
+      <w:lvlText w:val=""/>
+      <w:lvlJc w:val="left"/>
+      <w:pPr>
+        <w:ind w:left="5400" w:hanging="360"/>
+      </w:pPr>
+      <w:rPr>
+        <w:rFonts w:ascii="Symbol" w:hAnsi="Symbol" w:hint="default"/>
+      </w:rPr>
+    </w:lvl>
+    <w:lvl w:ilvl="7" w:tplc="04070003" w:tentative="1">
+      <w:start w:val="1"/>
+      <w:numFmt w:val="bullet"/>
+      <w:lvlText w:val="o"/>
+      <w:lvlJc w:val="left"/>
+      <w:pPr>
+        <w:ind w:left="6120" w:hanging="360"/>
+      </w:pPr>
+      <w:rPr>
+        <w:rFonts w:ascii="Courier New" w:hAnsi="Courier New" w:cs="Courier New" w:hint="default"/>
+      </w:rPr>
+    </w:lvl>
+    <w:lvl w:ilvl="8" w:tplc="04070005" w:tentative="1">
+      <w:start w:val="1"/>
+      <w:numFmt w:val="bullet"/>
+      <w:lvlText w:val=""/>
+      <w:lvlJc w:val="left"/>
+      <w:pPr>
+        <w:ind w:left="6840" w:hanging="360"/>
+      </w:pPr>
+      <w:rPr>
+        <w:rFonts w:ascii="Wingdings" w:hAnsi="Wingdings" w:hint="default"/>
+      </w:rPr>
+    </w:lvl>
+  </w:abstractNum>
+  <w:abstractNum w:abstractNumId="21" w15:restartNumberingAfterBreak="0">
     <w:nsid w:val="5E3031D5"/>
     <w:multiLevelType w:val="multilevel"/>
     <w:tmpl w:val="3774DD96"/>
@@ -6886,7 +8578,7 @@
       </w:rPr>
     </w:lvl>
   </w:abstractNum>
-  <w:abstractNum w:abstractNumId="19" w15:restartNumberingAfterBreak="0">
+  <w:abstractNum w:abstractNumId="22" w15:restartNumberingAfterBreak="0">
     <w:nsid w:val="61E56C5A"/>
     <w:multiLevelType w:val="hybridMultilevel"/>
     <w:tmpl w:val="1AAA4244"/>
@@ -6999,7 +8691,7 @@
       </w:rPr>
     </w:lvl>
   </w:abstractNum>
-  <w:abstractNum w:abstractNumId="20" w15:restartNumberingAfterBreak="0">
+  <w:abstractNum w:abstractNumId="23" w15:restartNumberingAfterBreak="0">
     <w:nsid w:val="692B60D0"/>
     <w:multiLevelType w:val="hybridMultilevel"/>
     <w:tmpl w:val="FC088964"/>
@@ -7112,7 +8804,7 @@
       </w:rPr>
     </w:lvl>
   </w:abstractNum>
-  <w:abstractNum w:abstractNumId="21" w15:restartNumberingAfterBreak="0">
+  <w:abstractNum w:abstractNumId="24" w15:restartNumberingAfterBreak="0">
     <w:nsid w:val="69470555"/>
     <w:multiLevelType w:val="hybridMultilevel"/>
     <w:tmpl w:val="A0BE0FFA"/>
@@ -7225,7 +8917,7 @@
       </w:rPr>
     </w:lvl>
   </w:abstractNum>
-  <w:abstractNum w:abstractNumId="22" w15:restartNumberingAfterBreak="0">
+  <w:abstractNum w:abstractNumId="25" w15:restartNumberingAfterBreak="0">
     <w:nsid w:val="6D45352F"/>
     <w:multiLevelType w:val="hybridMultilevel"/>
     <w:tmpl w:val="8F80ADB2"/>
@@ -7314,7 +9006,7 @@
       </w:pPr>
     </w:lvl>
   </w:abstractNum>
-  <w:abstractNum w:abstractNumId="23" w15:restartNumberingAfterBreak="0">
+  <w:abstractNum w:abstractNumId="26" w15:restartNumberingAfterBreak="0">
     <w:nsid w:val="7883799F"/>
     <w:multiLevelType w:val="multilevel"/>
     <w:tmpl w:val="1B4CAA92"/>
@@ -7428,76 +9120,85 @@
     </w:lvl>
   </w:abstractNum>
   <w:num w:numId="1">
-    <w:abstractNumId w:val="18"/>
+    <w:abstractNumId w:val="21"/>
   </w:num>
   <w:num w:numId="2">
-    <w:abstractNumId w:val="20"/>
+    <w:abstractNumId w:val="23"/>
   </w:num>
   <w:num w:numId="3">
-    <w:abstractNumId w:val="12"/>
+    <w:abstractNumId w:val="14"/>
   </w:num>
   <w:num w:numId="4">
-    <w:abstractNumId w:val="3"/>
+    <w:abstractNumId w:val="4"/>
   </w:num>
   <w:num w:numId="5">
     <w:abstractNumId w:val="1"/>
   </w:num>
   <w:num w:numId="6">
-    <w:abstractNumId w:val="7"/>
+    <w:abstractNumId w:val="8"/>
   </w:num>
   <w:num w:numId="7">
-    <w:abstractNumId w:val="11"/>
+    <w:abstractNumId w:val="13"/>
   </w:num>
   <w:num w:numId="8">
-    <w:abstractNumId w:val="8"/>
+    <w:abstractNumId w:val="9"/>
   </w:num>
   <w:num w:numId="9">
-    <w:abstractNumId w:val="23"/>
+    <w:abstractNumId w:val="26"/>
   </w:num>
   <w:num w:numId="10">
-    <w:abstractNumId w:val="15"/>
+    <w:abstractNumId w:val="17"/>
   </w:num>
   <w:num w:numId="11">
     <w:abstractNumId w:val="2"/>
   </w:num>
   <w:num w:numId="12">
-    <w:abstractNumId w:val="13"/>
+    <w:abstractNumId w:val="15"/>
   </w:num>
   <w:num w:numId="13">
-    <w:abstractNumId w:val="4"/>
+    <w:abstractNumId w:val="5"/>
   </w:num>
   <w:num w:numId="14">
+    <w:abstractNumId w:val="12"/>
+  </w:num>
+  <w:num w:numId="15">
+    <w:abstractNumId w:val="24"/>
+  </w:num>
+  <w:num w:numId="16">
+    <w:abstractNumId w:val="25"/>
+  </w:num>
+  <w:num w:numId="17">
+    <w:abstractNumId w:val="22"/>
+  </w:num>
+  <w:num w:numId="18">
     <w:abstractNumId w:val="10"/>
   </w:num>
-  <w:num w:numId="15">
-    <w:abstractNumId w:val="21"/>
-  </w:num>
-  <w:num w:numId="16">
-    <w:abstractNumId w:val="22"/>
-  </w:num>
-  <w:num w:numId="17">
-    <w:abstractNumId w:val="19"/>
-  </w:num>
-  <w:num w:numId="18">
-    <w:abstractNumId w:val="9"/>
-  </w:num>
   <w:num w:numId="19">
-    <w:abstractNumId w:val="14"/>
+    <w:abstractNumId w:val="16"/>
   </w:num>
   <w:num w:numId="20">
-    <w:abstractNumId w:val="16"/>
+    <w:abstractNumId w:val="18"/>
   </w:num>
   <w:num w:numId="21">
-    <w:abstractNumId w:val="5"/>
+    <w:abstractNumId w:val="6"/>
   </w:num>
   <w:num w:numId="22">
     <w:abstractNumId w:val="0"/>
   </w:num>
   <w:num w:numId="23">
-    <w:abstractNumId w:val="6"/>
+    <w:abstractNumId w:val="7"/>
   </w:num>
   <w:num w:numId="24">
-    <w:abstractNumId w:val="17"/>
+    <w:abstractNumId w:val="19"/>
+  </w:num>
+  <w:num w:numId="25">
+    <w:abstractNumId w:val="3"/>
+  </w:num>
+  <w:num w:numId="26">
+    <w:abstractNumId w:val="11"/>
+  </w:num>
+  <w:num w:numId="27">
+    <w:abstractNumId w:val="20"/>
   </w:num>
 </w:numbering>
 </file>
@@ -7895,7 +9596,7 @@
   <w:style w:type="paragraph" w:default="1" w:styleId="Standard">
     <w:name w:val="Normal"/>
     <w:qFormat/>
-    <w:rsid w:val="00BD4113"/>
+    <w:rsid w:val="00682C20"/>
     <w:rPr>
       <w:rFonts w:ascii="Times New Roman" w:hAnsi="Times New Roman" w:cs="Times New Roman"/>
       <w:sz w:val="24"/>
@@ -8361,7 +10062,7 @@
 </file>
 
 <file path=customXml/itemProps1.xml><?xml version="1.0" encoding="utf-8"?>
-<ds:datastoreItem xmlns:ds="http://schemas.openxmlformats.org/officeDocument/2006/customXml" ds:itemID="{45A1179B-0D79-4EC4-9929-4715A999F303}">
+<ds:datastoreItem xmlns:ds="http://schemas.openxmlformats.org/officeDocument/2006/customXml" ds:itemID="{F0588C91-2C97-4F42-99E7-5E9DDC441B21}">
   <ds:schemaRefs>
     <ds:schemaRef ds:uri="http://schemas.openxmlformats.org/officeDocument/2006/bibliography"/>
   </ds:schemaRefs>

</xml_diff>